<commit_message>
Added charts and text to analysis doc
</commit_message>
<xml_diff>
--- a/Doc/3 Dataset.docx
+++ b/Doc/3 Dataset.docx
@@ -13,13 +13,21 @@
         <w:rPr>
           <w:lang w:val="en-US"/>
         </w:rPr>
-        <w:t>3 Dataset</w:t>
-      </w:r>
-      <w:r>
-        <w:rPr>
-          <w:lang w:val="en-US"/>
-        </w:rPr>
-        <w:t xml:space="preserve"> and Data Preparation</w:t>
+        <w:t>3 Data</w:t>
+      </w:r>
+    </w:p>
+    <w:p>
+      <w:pPr>
+        <w:pStyle w:val="Heading2"/>
+        <w:rPr>
+          <w:lang w:val="en-US"/>
+        </w:rPr>
+      </w:pPr>
+      <w:r>
+        <w:rPr>
+          <w:lang w:val="en-US"/>
+        </w:rPr>
+        <w:t>3.1. Dataset</w:t>
       </w:r>
     </w:p>
     <w:p>
@@ -961,7 +969,7 @@
                     </pic:cNvPicPr>
                   </pic:nvPicPr>
                   <pic:blipFill>
-                    <a:blip r:embed="rId4">
+                    <a:blip r:embed="rId5">
                       <a:extLst>
                         <a:ext uri="{28A0092B-C50C-407E-A947-70E740481C1C}">
                           <a14:useLocalDpi xmlns:a14="http://schemas.microsoft.com/office/drawing/2010/main" val="0"/>
@@ -1008,6 +1016,7 @@
     </w:p>
     <w:p>
       <w:pPr>
+        <w:pStyle w:val="Heading2"/>
         <w:rPr>
           <w:lang w:val="en-US"/>
         </w:rPr>
@@ -1017,6 +1026,19 @@
           <w:lang w:val="en-US"/>
         </w:rPr>
         <w:lastRenderedPageBreak/>
+        <w:t>3.2 Data Preparation</w:t>
+      </w:r>
+    </w:p>
+    <w:p>
+      <w:pPr>
+        <w:rPr>
+          <w:lang w:val="en-US"/>
+        </w:rPr>
+      </w:pPr>
+      <w:r>
+        <w:rPr>
+          <w:lang w:val="en-US"/>
+        </w:rPr>
         <w:t>While creating the graph for</w:t>
       </w:r>
       <w:r>
@@ -1074,459 +1096,6 @@
                 <pic:pic xmlns:pic="http://schemas.openxmlformats.org/drawingml/2006/picture">
                   <pic:nvPicPr>
                     <pic:cNvPr id="0" name="Picture 1" descr="C:\Users\Mathias\AppData\Local\Microsoft\Windows\INetCache\Content.MSO\A86B670D.tmp"/>
-                    <pic:cNvPicPr>
-                      <a:picLocks noChangeAspect="1" noChangeArrowheads="1"/>
-                    </pic:cNvPicPr>
-                  </pic:nvPicPr>
-                  <pic:blipFill>
-                    <a:blip r:embed="rId5">
-                      <a:extLst>
-                        <a:ext uri="{28A0092B-C50C-407E-A947-70E740481C1C}">
-                          <a14:useLocalDpi xmlns:a14="http://schemas.microsoft.com/office/drawing/2010/main" val="0"/>
-                        </a:ext>
-                      </a:extLst>
-                    </a:blip>
-                    <a:srcRect/>
-                    <a:stretch>
-                      <a:fillRect/>
-                    </a:stretch>
-                  </pic:blipFill>
-                  <pic:spPr bwMode="auto">
-                    <a:xfrm>
-                      <a:off x="0" y="0"/>
-                      <a:ext cx="5757545" cy="3928745"/>
-                    </a:xfrm>
-                    <a:prstGeom prst="rect">
-                      <a:avLst/>
-                    </a:prstGeom>
-                    <a:noFill/>
-                    <a:ln>
-                      <a:noFill/>
-                    </a:ln>
-                  </pic:spPr>
-                </pic:pic>
-              </a:graphicData>
-            </a:graphic>
-          </wp:inline>
-        </w:drawing>
-      </w:r>
-    </w:p>
-    <w:p>
-      <w:pPr>
-        <w:rPr>
-          <w:lang w:val="en-US"/>
-        </w:rPr>
-      </w:pPr>
-      <w:r>
-        <w:rPr>
-          <w:lang w:val="en-US"/>
-        </w:rPr>
-        <w:t xml:space="preserve">Before starting with our analysis some minor data cleaning and preparation had to be done. </w:t>
-      </w:r>
-      <w:r>
-        <w:rPr>
-          <w:lang w:val="en-US"/>
-        </w:rPr>
-        <w:t xml:space="preserve">Some of the bigger stations are </w:t>
-      </w:r>
-      <w:r>
-        <w:rPr>
-          <w:lang w:val="en-US"/>
-        </w:rPr>
-        <w:t>sub</w:t>
-      </w:r>
-      <w:r>
-        <w:rPr>
-          <w:lang w:val="en-US"/>
-        </w:rPr>
-        <w:t xml:space="preserve">divided into several data points, for example </w:t>
-      </w:r>
-      <w:r>
-        <w:rPr>
-          <w:lang w:val="en-US"/>
-        </w:rPr>
-        <w:t>the station «Interlaken Ost» is sectioned by platforms («Platform 1-2», «Platform 3-4», «Platform 5-8»)</w:t>
-      </w:r>
-      <w:r>
-        <w:rPr>
-          <w:lang w:val="en-US"/>
-        </w:rPr>
-        <w:t xml:space="preserve">. </w:t>
-      </w:r>
-      <w:r>
-        <w:rPr>
-          <w:lang w:val="en-US"/>
-        </w:rPr>
-        <w:t>Also,</w:t>
-      </w:r>
-      <w:r>
-        <w:rPr>
-          <w:lang w:val="en-US"/>
-        </w:rPr>
-        <w:t xml:space="preserve"> some tram and independently managed train routes </w:t>
-      </w:r>
-      <w:r>
-        <w:rPr>
-          <w:lang w:val="en-US"/>
-        </w:rPr>
-        <w:t>are not connected to the main network because stations that are right next to each other used different nodes (</w:t>
-      </w:r>
-      <w:r>
-        <w:rPr>
-          <w:lang w:val="en-US"/>
-        </w:rPr>
-        <w:t>«</w:t>
-      </w:r>
-      <w:r>
-        <w:rPr>
-          <w:lang w:val="en-US"/>
-        </w:rPr>
-        <w:t>Bern SBB</w:t>
-      </w:r>
-      <w:r>
-        <w:rPr>
-          <w:lang w:val="en-US"/>
-        </w:rPr>
-        <w:t>»</w:t>
-      </w:r>
-      <w:r>
-        <w:rPr>
-          <w:lang w:val="en-US"/>
-        </w:rPr>
-        <w:t xml:space="preserve">, </w:t>
-      </w:r>
-      <w:r>
-        <w:rPr>
-          <w:lang w:val="en-US"/>
-        </w:rPr>
-        <w:t>«</w:t>
-      </w:r>
-      <w:r>
-        <w:rPr>
-          <w:lang w:val="en-US"/>
-        </w:rPr>
-        <w:t>Bern</w:t>
-      </w:r>
-      <w:r>
-        <w:rPr>
-          <w:lang w:val="en-US"/>
-        </w:rPr>
-        <w:t xml:space="preserve"> RBS</w:t>
-      </w:r>
-      <w:r>
-        <w:rPr>
-          <w:lang w:val="en-US"/>
-        </w:rPr>
-        <w:t>»</w:t>
-      </w:r>
-      <w:r>
-        <w:rPr>
-          <w:lang w:val="en-US"/>
-        </w:rPr>
-        <w:t xml:space="preserve">). </w:t>
-      </w:r>
-      <w:r>
-        <w:rPr>
-          <w:lang w:val="en-US"/>
-        </w:rPr>
-        <w:t>This leads to the existence of nodes, w</w:t>
-      </w:r>
-      <w:r>
-        <w:rPr>
-          <w:lang w:val="en-US"/>
-        </w:rPr>
-        <w:t>hich are geographically located next to each other, but</w:t>
-      </w:r>
-      <w:r>
-        <w:rPr>
-          <w:lang w:val="en-US"/>
-        </w:rPr>
-        <w:t xml:space="preserve"> </w:t>
-      </w:r>
-      <w:r>
-        <w:rPr>
-          <w:lang w:val="en-US"/>
-        </w:rPr>
-        <w:t>nevertheless</w:t>
-      </w:r>
-      <w:r>
-        <w:rPr>
-          <w:lang w:val="en-US"/>
-        </w:rPr>
-        <w:t xml:space="preserve"> are not connected. </w:t>
-      </w:r>
-      <w:r>
-        <w:rPr>
-          <w:lang w:val="en-US"/>
-        </w:rPr>
-        <w:t xml:space="preserve">The network is divided in 47 connected components, from which the </w:t>
-      </w:r>
-      <w:r>
-        <w:rPr>
-          <w:lang w:val="en-US"/>
-        </w:rPr>
-        <w:t>biggest</w:t>
-      </w:r>
-      <w:r>
-        <w:rPr>
-          <w:lang w:val="en-US"/>
-        </w:rPr>
-        <w:t xml:space="preserve"> connected component includes</w:t>
-      </w:r>
-      <w:r>
-        <w:rPr>
-          <w:lang w:val="en-US"/>
-        </w:rPr>
-        <w:t xml:space="preserve"> 1650 nodes, which is around</w:t>
-      </w:r>
-      <w:r>
-        <w:rPr>
-          <w:lang w:val="en-US"/>
-        </w:rPr>
-        <w:t xml:space="preserve"> 53% </w:t>
-      </w:r>
-      <w:r>
-        <w:rPr>
-          <w:lang w:val="en-US"/>
-        </w:rPr>
-        <w:t>of the whole network</w:t>
-      </w:r>
-      <w:r>
-        <w:rPr>
-          <w:lang w:val="en-US"/>
-        </w:rPr>
-        <w:t>.</w:t>
-      </w:r>
-      <w:r>
-        <w:rPr>
-          <w:lang w:val="en-US"/>
-        </w:rPr>
-        <w:t xml:space="preserve"> There are four nodes, which are not connected to any other node</w:t>
-      </w:r>
-      <w:r>
-        <w:rPr>
-          <w:lang w:val="en-US"/>
-        </w:rPr>
-        <w:t xml:space="preserve"> in the network.</w:t>
-      </w:r>
-      <w:r>
-        <w:rPr>
-          <w:lang w:val="en-US"/>
-        </w:rPr>
-        <w:t xml:space="preserve"> These nodes were excluded for the analysis of the network.</w:t>
-      </w:r>
-    </w:p>
-    <w:p>
-      <w:pPr>
-        <w:rPr>
-          <w:lang w:val="en-US"/>
-        </w:rPr>
-      </w:pPr>
-      <w:r>
-        <w:rPr>
-          <w:lang w:val="en-US"/>
-        </w:rPr>
-        <w:t>Because</w:t>
-      </w:r>
-      <w:r>
-        <w:rPr>
-          <w:lang w:val="en-US"/>
-        </w:rPr>
-        <w:t xml:space="preserve"> the network is divided in many connected components and the existence of close but not connected nodes, we decided to </w:t>
-      </w:r>
-      <w:r>
-        <w:rPr>
-          <w:lang w:val="en-US"/>
-        </w:rPr>
-        <w:t>make some</w:t>
-      </w:r>
-      <w:r>
-        <w:rPr>
-          <w:lang w:val="en-US"/>
-        </w:rPr>
-        <w:t xml:space="preserve"> </w:t>
-      </w:r>
-      <w:r>
-        <w:rPr>
-          <w:lang w:val="en-US"/>
-        </w:rPr>
-        <w:t xml:space="preserve">modifications </w:t>
-      </w:r>
-      <w:r>
-        <w:rPr>
-          <w:lang w:val="en-US"/>
-        </w:rPr>
-        <w:t>to</w:t>
-      </w:r>
-      <w:r>
-        <w:rPr>
-          <w:lang w:val="en-US"/>
-        </w:rPr>
-        <w:t xml:space="preserve"> the network. Nodes w</w:t>
-      </w:r>
-      <w:r>
-        <w:rPr>
-          <w:lang w:val="en-US"/>
-        </w:rPr>
-        <w:t>hose</w:t>
-      </w:r>
-      <w:r>
-        <w:rPr>
-          <w:lang w:val="en-US"/>
-        </w:rPr>
-        <w:t xml:space="preserve"> </w:t>
-      </w:r>
-      <w:r>
-        <w:rPr>
-          <w:lang w:val="en-US"/>
-        </w:rPr>
-        <w:t>spatial distance</w:t>
-      </w:r>
-      <w:r>
-        <w:rPr>
-          <w:lang w:val="en-US"/>
-        </w:rPr>
-        <w:t xml:space="preserve"> </w:t>
-      </w:r>
-      <w:r>
-        <w:rPr>
-          <w:lang w:val="en-US"/>
-        </w:rPr>
-        <w:t>was</w:t>
-      </w:r>
-      <w:r>
-        <w:rPr>
-          <w:lang w:val="en-US"/>
-        </w:rPr>
-        <w:t xml:space="preserve"> less than</w:t>
-      </w:r>
-      <w:r>
-        <w:rPr>
-          <w:lang w:val="en-US"/>
-        </w:rPr>
-        <w:t xml:space="preserve"> 300 meters </w:t>
-      </w:r>
-      <w:r>
-        <w:rPr>
-          <w:lang w:val="en-US"/>
-        </w:rPr>
-        <w:t>and no path between them exist</w:t>
-      </w:r>
-      <w:r>
-        <w:rPr>
-          <w:lang w:val="en-US"/>
-        </w:rPr>
-        <w:t>ed</w:t>
-      </w:r>
-      <w:r>
-        <w:rPr>
-          <w:lang w:val="en-US"/>
-        </w:rPr>
-        <w:t xml:space="preserve">, </w:t>
-      </w:r>
-      <w:r>
-        <w:rPr>
-          <w:lang w:val="en-US"/>
-        </w:rPr>
-        <w:t xml:space="preserve">were merged to one node that includes the connections of all the </w:t>
-      </w:r>
-      <w:r>
-        <w:rPr>
-          <w:lang w:val="en-US"/>
-        </w:rPr>
-        <w:t>merged</w:t>
-      </w:r>
-      <w:r>
-        <w:rPr>
-          <w:lang w:val="en-US"/>
-        </w:rPr>
-        <w:t xml:space="preserve"> nodes. </w:t>
-      </w:r>
-      <w:r>
-        <w:rPr>
-          <w:lang w:val="en-US"/>
-        </w:rPr>
-        <w:t xml:space="preserve">This modification relies on the assumption that these nodes belong to the same station or are at least located in </w:t>
-      </w:r>
-      <w:r>
-        <w:rPr>
-          <w:lang w:val="en-US"/>
-        </w:rPr>
-        <w:t xml:space="preserve">close </w:t>
-      </w:r>
-      <w:r>
-        <w:rPr>
-          <w:lang w:val="en-US"/>
-        </w:rPr>
-        <w:t xml:space="preserve">walking distance. This results in a network with </w:t>
-      </w:r>
-      <w:r>
-        <w:rPr>
-          <w:lang w:val="en-US"/>
-        </w:rPr>
-        <w:t xml:space="preserve">3'146 nodes and 3'351 edges. </w:t>
-      </w:r>
-      <w:r>
-        <w:rPr>
-          <w:lang w:val="en-US"/>
-        </w:rPr>
-        <w:t>The number of connected components is reduced to five, from which the giant connected component contains 99% of all nodes in the network (3’116/3</w:t>
-      </w:r>
-      <w:r>
-        <w:rPr>
-          <w:lang w:val="en-US"/>
-        </w:rPr>
-        <w:t>’</w:t>
-      </w:r>
-      <w:r>
-        <w:rPr>
-          <w:lang w:val="en-US"/>
-        </w:rPr>
-        <w:t>146).</w:t>
-      </w:r>
-      <w:r>
-        <w:rPr>
-          <w:lang w:val="en-US"/>
-        </w:rPr>
-        <w:t xml:space="preserve"> This new better-connected network can be seen in Figure 3.</w:t>
-      </w:r>
-    </w:p>
-    <w:p>
-      <w:pPr>
-        <w:rPr>
-          <w:lang w:val="en-US"/>
-        </w:rPr>
-      </w:pPr>
-      <w:r>
-        <w:rPr>
-          <w:lang w:val="en-US"/>
-        </w:rPr>
-        <w:t>Figure 3: Modified railway network with only 5 connected components.</w:t>
-      </w:r>
-    </w:p>
-    <w:p>
-      <w:pPr>
-        <w:rPr>
-          <w:lang w:val="en-US"/>
-        </w:rPr>
-      </w:pPr>
-      <w:r>
-        <w:rPr>
-          <w:noProof/>
-        </w:rPr>
-        <w:drawing>
-          <wp:inline distT="0" distB="0" distL="0" distR="0" wp14:anchorId="6942951E" wp14:editId="160770B7">
-            <wp:extent cx="5757545" cy="3928745"/>
-            <wp:effectExtent l="0" t="0" r="0" b="0"/>
-            <wp:docPr id="4" name="Picture 4" descr="C:\Users\Mathias\AppData\Local\Microsoft\Windows\INetCache\Content.MSO\E2D10C96.tmp"/>
-            <wp:cNvGraphicFramePr>
-              <a:graphicFrameLocks xmlns:a="http://schemas.openxmlformats.org/drawingml/2006/main" noChangeAspect="1"/>
-            </wp:cNvGraphicFramePr>
-            <a:graphic xmlns:a="http://schemas.openxmlformats.org/drawingml/2006/main">
-              <a:graphicData uri="http://schemas.openxmlformats.org/drawingml/2006/picture">
-                <pic:pic xmlns:pic="http://schemas.openxmlformats.org/drawingml/2006/picture">
-                  <pic:nvPicPr>
-                    <pic:cNvPr id="0" name="Picture 5" descr="C:\Users\Mathias\AppData\Local\Microsoft\Windows\INetCache\Content.MSO\E2D10C96.tmp"/>
                     <pic:cNvPicPr>
                       <a:picLocks noChangeAspect="1" noChangeArrowheads="1"/>
                     </pic:cNvPicPr>
@@ -1563,19 +1132,480 @@
           </wp:inline>
         </w:drawing>
       </w:r>
+    </w:p>
+    <w:p>
+      <w:pPr>
+        <w:rPr>
+          <w:lang w:val="en-US"/>
+        </w:rPr>
+      </w:pPr>
+      <w:r>
+        <w:rPr>
+          <w:lang w:val="en-US"/>
+        </w:rPr>
+        <w:t xml:space="preserve">Before starting with our analysis some minor data cleaning and preparation had to be done. </w:t>
+      </w:r>
+      <w:r>
+        <w:rPr>
+          <w:lang w:val="en-US"/>
+        </w:rPr>
+        <w:t xml:space="preserve">Some of the bigger stations are </w:t>
+      </w:r>
+      <w:r>
+        <w:rPr>
+          <w:lang w:val="en-US"/>
+        </w:rPr>
+        <w:t>sub</w:t>
+      </w:r>
+      <w:r>
+        <w:rPr>
+          <w:lang w:val="en-US"/>
+        </w:rPr>
+        <w:t xml:space="preserve">divided into several data points, for example </w:t>
+      </w:r>
+      <w:r>
+        <w:rPr>
+          <w:lang w:val="en-US"/>
+        </w:rPr>
+        <w:t>the station «Interlaken Ost» is sectioned by platforms («Platform 1-2», «Platform 3-4», «Platform 5-8»)</w:t>
+      </w:r>
+      <w:r>
+        <w:rPr>
+          <w:lang w:val="en-US"/>
+        </w:rPr>
+        <w:t xml:space="preserve">. </w:t>
+      </w:r>
+      <w:r>
+        <w:rPr>
+          <w:lang w:val="en-US"/>
+        </w:rPr>
+        <w:t>Also,</w:t>
+      </w:r>
+      <w:r>
+        <w:rPr>
+          <w:lang w:val="en-US"/>
+        </w:rPr>
+        <w:t xml:space="preserve"> some tram and independently managed train routes </w:t>
+      </w:r>
+      <w:r>
+        <w:rPr>
+          <w:lang w:val="en-US"/>
+        </w:rPr>
+        <w:t>are not connected to the main network because stations that are right next to each other used different nodes (</w:t>
+      </w:r>
+      <w:r>
+        <w:rPr>
+          <w:lang w:val="en-US"/>
+        </w:rPr>
+        <w:t>«</w:t>
+      </w:r>
+      <w:r>
+        <w:rPr>
+          <w:lang w:val="en-US"/>
+        </w:rPr>
+        <w:t>Bern SBB</w:t>
+      </w:r>
+      <w:r>
+        <w:rPr>
+          <w:lang w:val="en-US"/>
+        </w:rPr>
+        <w:t>»</w:t>
+      </w:r>
+      <w:r>
+        <w:rPr>
+          <w:lang w:val="en-US"/>
+        </w:rPr>
+        <w:t xml:space="preserve">, </w:t>
+      </w:r>
+      <w:r>
+        <w:rPr>
+          <w:lang w:val="en-US"/>
+        </w:rPr>
+        <w:t>«</w:t>
+      </w:r>
+      <w:r>
+        <w:rPr>
+          <w:lang w:val="en-US"/>
+        </w:rPr>
+        <w:t>Bern RBS</w:t>
+      </w:r>
+      <w:r>
+        <w:rPr>
+          <w:lang w:val="en-US"/>
+        </w:rPr>
+        <w:t>»</w:t>
+      </w:r>
+      <w:r>
+        <w:rPr>
+          <w:lang w:val="en-US"/>
+        </w:rPr>
+        <w:t xml:space="preserve">). </w:t>
+      </w:r>
+      <w:r>
+        <w:rPr>
+          <w:lang w:val="en-US"/>
+        </w:rPr>
+        <w:t>This leads to the existence of nodes, w</w:t>
+      </w:r>
+      <w:r>
+        <w:rPr>
+          <w:lang w:val="en-US"/>
+        </w:rPr>
+        <w:t>hich are geographically located next to each other, but</w:t>
+      </w:r>
       <w:r>
         <w:rPr>
           <w:lang w:val="en-US"/>
         </w:rPr>
         <w:t xml:space="preserve"> </w:t>
       </w:r>
-    </w:p>
-    <w:p>
-      <w:pPr>
-        <w:rPr>
-          <w:lang w:val="en-US"/>
-        </w:rPr>
-      </w:pPr>
+      <w:r>
+        <w:rPr>
+          <w:lang w:val="en-US"/>
+        </w:rPr>
+        <w:t>nevertheless</w:t>
+      </w:r>
+      <w:r>
+        <w:rPr>
+          <w:lang w:val="en-US"/>
+        </w:rPr>
+        <w:t xml:space="preserve"> are not connected. </w:t>
+      </w:r>
+      <w:r>
+        <w:rPr>
+          <w:lang w:val="en-US"/>
+        </w:rPr>
+        <w:t xml:space="preserve">The network is divided in 47 connected components, from which the </w:t>
+      </w:r>
+      <w:r>
+        <w:rPr>
+          <w:lang w:val="en-US"/>
+        </w:rPr>
+        <w:t>biggest</w:t>
+      </w:r>
+      <w:r>
+        <w:rPr>
+          <w:lang w:val="en-US"/>
+        </w:rPr>
+        <w:t xml:space="preserve"> connected component includes</w:t>
+      </w:r>
+      <w:r>
+        <w:rPr>
+          <w:lang w:val="en-US"/>
+        </w:rPr>
+        <w:t xml:space="preserve"> 1650 nodes, which is around</w:t>
+      </w:r>
+      <w:r>
+        <w:rPr>
+          <w:lang w:val="en-US"/>
+        </w:rPr>
+        <w:t xml:space="preserve"> 53% </w:t>
+      </w:r>
+      <w:r>
+        <w:rPr>
+          <w:lang w:val="en-US"/>
+        </w:rPr>
+        <w:t>of the whole network</w:t>
+      </w:r>
+      <w:r>
+        <w:rPr>
+          <w:lang w:val="en-US"/>
+        </w:rPr>
+        <w:t>.</w:t>
+      </w:r>
+      <w:r>
+        <w:rPr>
+          <w:lang w:val="en-US"/>
+        </w:rPr>
+        <w:t xml:space="preserve"> There are four nodes, which are not connected to any other node</w:t>
+      </w:r>
+      <w:r>
+        <w:rPr>
+          <w:lang w:val="en-US"/>
+        </w:rPr>
+        <w:t xml:space="preserve"> in the network.</w:t>
+      </w:r>
+      <w:r>
+        <w:rPr>
+          <w:lang w:val="en-US"/>
+        </w:rPr>
+        <w:t xml:space="preserve"> These nodes were excluded for the analysis of the network.</w:t>
+      </w:r>
+    </w:p>
+    <w:p>
+      <w:pPr>
+        <w:rPr>
+          <w:lang w:val="en-US"/>
+        </w:rPr>
+      </w:pPr>
+      <w:r>
+        <w:rPr>
+          <w:lang w:val="en-US"/>
+        </w:rPr>
+        <w:t>Because</w:t>
+      </w:r>
+      <w:r>
+        <w:rPr>
+          <w:lang w:val="en-US"/>
+        </w:rPr>
+        <w:t xml:space="preserve"> the network is divided in many connected components and the existence of close but not connected nodes, we decided to </w:t>
+      </w:r>
+      <w:r>
+        <w:rPr>
+          <w:lang w:val="en-US"/>
+        </w:rPr>
+        <w:t>make some</w:t>
+      </w:r>
+      <w:r>
+        <w:rPr>
+          <w:lang w:val="en-US"/>
+        </w:rPr>
+        <w:t xml:space="preserve"> </w:t>
+      </w:r>
+      <w:r>
+        <w:rPr>
+          <w:lang w:val="en-US"/>
+        </w:rPr>
+        <w:t xml:space="preserve">modifications </w:t>
+      </w:r>
+      <w:r>
+        <w:rPr>
+          <w:lang w:val="en-US"/>
+        </w:rPr>
+        <w:t>to</w:t>
+      </w:r>
+      <w:r>
+        <w:rPr>
+          <w:lang w:val="en-US"/>
+        </w:rPr>
+        <w:t xml:space="preserve"> the network. Nodes w</w:t>
+      </w:r>
+      <w:r>
+        <w:rPr>
+          <w:lang w:val="en-US"/>
+        </w:rPr>
+        <w:t>hose</w:t>
+      </w:r>
+      <w:r>
+        <w:rPr>
+          <w:lang w:val="en-US"/>
+        </w:rPr>
+        <w:t xml:space="preserve"> </w:t>
+      </w:r>
+      <w:r>
+        <w:rPr>
+          <w:lang w:val="en-US"/>
+        </w:rPr>
+        <w:t>spatial distance</w:t>
+      </w:r>
+      <w:r>
+        <w:rPr>
+          <w:lang w:val="en-US"/>
+        </w:rPr>
+        <w:t xml:space="preserve"> </w:t>
+      </w:r>
+      <w:r>
+        <w:rPr>
+          <w:lang w:val="en-US"/>
+        </w:rPr>
+        <w:t>was</w:t>
+      </w:r>
+      <w:r>
+        <w:rPr>
+          <w:lang w:val="en-US"/>
+        </w:rPr>
+        <w:t xml:space="preserve"> less than</w:t>
+      </w:r>
+      <w:r>
+        <w:rPr>
+          <w:lang w:val="en-US"/>
+        </w:rPr>
+        <w:t xml:space="preserve"> 300 meters </w:t>
+      </w:r>
+      <w:r>
+        <w:rPr>
+          <w:lang w:val="en-US"/>
+        </w:rPr>
+        <w:t>and no path between them exist</w:t>
+      </w:r>
+      <w:r>
+        <w:rPr>
+          <w:lang w:val="en-US"/>
+        </w:rPr>
+        <w:t>ed</w:t>
+      </w:r>
+      <w:r>
+        <w:rPr>
+          <w:lang w:val="en-US"/>
+        </w:rPr>
+        <w:t xml:space="preserve">, </w:t>
+      </w:r>
+      <w:r>
+        <w:rPr>
+          <w:lang w:val="en-US"/>
+        </w:rPr>
+        <w:t xml:space="preserve">were merged to one node that includes the connections of all the </w:t>
+      </w:r>
+      <w:r>
+        <w:rPr>
+          <w:lang w:val="en-US"/>
+        </w:rPr>
+        <w:t>merged</w:t>
+      </w:r>
+      <w:r>
+        <w:rPr>
+          <w:lang w:val="en-US"/>
+        </w:rPr>
+        <w:t xml:space="preserve"> nodes. </w:t>
+      </w:r>
+      <w:r>
+        <w:rPr>
+          <w:lang w:val="en-US"/>
+        </w:rPr>
+        <w:t xml:space="preserve">This modification relies on the assumption that these nodes belong to the same station or are at least located in </w:t>
+      </w:r>
+      <w:r>
+        <w:rPr>
+          <w:lang w:val="en-US"/>
+        </w:rPr>
+        <w:t xml:space="preserve">close </w:t>
+      </w:r>
+      <w:r>
+        <w:rPr>
+          <w:lang w:val="en-US"/>
+        </w:rPr>
+        <w:t xml:space="preserve">walking distance. This results in a network with </w:t>
+      </w:r>
+      <w:r>
+        <w:rPr>
+          <w:lang w:val="en-US"/>
+        </w:rPr>
+        <w:t xml:space="preserve">3'146 nodes and 3'351 edges. </w:t>
+      </w:r>
+      <w:r>
+        <w:rPr>
+          <w:lang w:val="en-US"/>
+        </w:rPr>
+        <w:t>The number of connected components is reduced to five, from which the giant connected component contains 99% of all nodes in the network (3’116/3</w:t>
+      </w:r>
+      <w:r>
+        <w:rPr>
+          <w:lang w:val="en-US"/>
+        </w:rPr>
+        <w:t>’</w:t>
+      </w:r>
+      <w:r>
+        <w:rPr>
+          <w:lang w:val="en-US"/>
+        </w:rPr>
+        <w:t>146).</w:t>
+      </w:r>
+      <w:r>
+        <w:rPr>
+          <w:lang w:val="en-US"/>
+        </w:rPr>
+        <w:t xml:space="preserve"> This new better-connected network can be seen in Figure 3.</w:t>
+      </w:r>
+    </w:p>
+    <w:p>
+      <w:pPr>
+        <w:rPr>
+          <w:lang w:val="en-US"/>
+        </w:rPr>
+      </w:pPr>
+      <w:r>
+        <w:rPr>
+          <w:lang w:val="en-US"/>
+        </w:rPr>
+        <w:t>Figure 3: Modified railway network with only 5 connected components.</w:t>
+      </w:r>
+    </w:p>
+    <w:p>
+      <w:pPr>
+        <w:rPr>
+          <w:lang w:val="en-US"/>
+        </w:rPr>
+      </w:pPr>
+      <w:r>
+        <w:rPr>
+          <w:noProof/>
+        </w:rPr>
+        <w:drawing>
+          <wp:inline distT="0" distB="0" distL="0" distR="0" wp14:anchorId="6942951E" wp14:editId="160770B7">
+            <wp:extent cx="5757545" cy="3928745"/>
+            <wp:effectExtent l="0" t="0" r="0" b="0"/>
+            <wp:docPr id="4" name="Picture 4" descr="C:\Users\Mathias\AppData\Local\Microsoft\Windows\INetCache\Content.MSO\E2D10C96.tmp"/>
+            <wp:cNvGraphicFramePr>
+              <a:graphicFrameLocks xmlns:a="http://schemas.openxmlformats.org/drawingml/2006/main" noChangeAspect="1"/>
+            </wp:cNvGraphicFramePr>
+            <a:graphic xmlns:a="http://schemas.openxmlformats.org/drawingml/2006/main">
+              <a:graphicData uri="http://schemas.openxmlformats.org/drawingml/2006/picture">
+                <pic:pic xmlns:pic="http://schemas.openxmlformats.org/drawingml/2006/picture">
+                  <pic:nvPicPr>
+                    <pic:cNvPr id="0" name="Picture 5" descr="C:\Users\Mathias\AppData\Local\Microsoft\Windows\INetCache\Content.MSO\E2D10C96.tmp"/>
+                    <pic:cNvPicPr>
+                      <a:picLocks noChangeAspect="1" noChangeArrowheads="1"/>
+                    </pic:cNvPicPr>
+                  </pic:nvPicPr>
+                  <pic:blipFill>
+                    <a:blip r:embed="rId7">
+                      <a:extLst>
+                        <a:ext uri="{28A0092B-C50C-407E-A947-70E740481C1C}">
+                          <a14:useLocalDpi xmlns:a14="http://schemas.microsoft.com/office/drawing/2010/main" val="0"/>
+                        </a:ext>
+                      </a:extLst>
+                    </a:blip>
+                    <a:srcRect/>
+                    <a:stretch>
+                      <a:fillRect/>
+                    </a:stretch>
+                  </pic:blipFill>
+                  <pic:spPr bwMode="auto">
+                    <a:xfrm>
+                      <a:off x="0" y="0"/>
+                      <a:ext cx="5757545" cy="3928745"/>
+                    </a:xfrm>
+                    <a:prstGeom prst="rect">
+                      <a:avLst/>
+                    </a:prstGeom>
+                    <a:noFill/>
+                    <a:ln>
+                      <a:noFill/>
+                    </a:ln>
+                  </pic:spPr>
+                </pic:pic>
+              </a:graphicData>
+            </a:graphic>
+          </wp:inline>
+        </w:drawing>
+      </w:r>
+      <w:r>
+        <w:rPr>
+          <w:lang w:val="en-US"/>
+        </w:rPr>
+        <w:t xml:space="preserve"> </w:t>
+      </w:r>
+    </w:p>
+    <w:p>
+      <w:pPr>
+        <w:rPr>
+          <w:lang w:val="en-US"/>
+        </w:rPr>
+      </w:pPr>
+    </w:p>
+    <w:p>
+      <w:pPr>
+        <w:pStyle w:val="Heading2"/>
+        <w:rPr>
+          <w:lang w:val="en-US"/>
+        </w:rPr>
+      </w:pPr>
+      <w:r>
+        <w:rPr>
+          <w:lang w:val="en-US"/>
+        </w:rPr>
+        <w:t>3.3 Characteristics of the Network</w:t>
+      </w:r>
     </w:p>
     <w:p>
       <w:pPr>
@@ -1728,25 +1758,119 @@
     </w:p>
     <w:p>
       <w:pPr>
-        <w:rPr>
-          <w:lang w:val="en-US"/>
-        </w:rPr>
-      </w:pPr>
-      <w:r>
-        <w:rPr>
-          <w:lang w:val="en-US"/>
-        </w:rPr>
-        <w:t>Figure 4: Degree distribution of the swiss railway network.</w:t>
-      </w:r>
-    </w:p>
-    <w:p>
-      <w:pPr>
-        <w:rPr>
+        <w:tabs>
+          <w:tab w:val="left" w:pos="916"/>
+          <w:tab w:val="left" w:pos="1832"/>
+          <w:tab w:val="left" w:pos="2748"/>
+          <w:tab w:val="left" w:pos="3664"/>
+          <w:tab w:val="left" w:pos="4580"/>
+          <w:tab w:val="left" w:pos="5496"/>
+          <w:tab w:val="left" w:pos="6412"/>
+          <w:tab w:val="left" w:pos="7328"/>
+          <w:tab w:val="left" w:pos="8244"/>
+          <w:tab w:val="left" w:pos="9160"/>
+          <w:tab w:val="left" w:pos="10076"/>
+          <w:tab w:val="left" w:pos="10992"/>
+          <w:tab w:val="left" w:pos="11908"/>
+          <w:tab w:val="left" w:pos="12824"/>
+          <w:tab w:val="left" w:pos="13740"/>
+          <w:tab w:val="left" w:pos="14656"/>
+        </w:tabs>
+        <w:spacing w:after="0" w:line="240" w:lineRule="auto"/>
+        <w:rPr>
+          <w:rFonts w:ascii="Courier New" w:eastAsia="Times New Roman" w:hAnsi="Courier New" w:cs="Courier New"/>
+          <w:sz w:val="20"/>
+          <w:szCs w:val="20"/>
           <w:lang w:val="en-US"/>
         </w:rPr>
       </w:pPr>
       <w:bookmarkStart w:id="0" w:name="_GoBack"/>
       <w:bookmarkEnd w:id="0"/>
+    </w:p>
+    <w:p>
+      <w:pPr>
+        <w:tabs>
+          <w:tab w:val="left" w:pos="916"/>
+          <w:tab w:val="left" w:pos="1832"/>
+          <w:tab w:val="left" w:pos="2748"/>
+          <w:tab w:val="left" w:pos="3664"/>
+          <w:tab w:val="left" w:pos="4580"/>
+          <w:tab w:val="left" w:pos="5496"/>
+          <w:tab w:val="left" w:pos="6412"/>
+          <w:tab w:val="left" w:pos="7328"/>
+          <w:tab w:val="left" w:pos="8244"/>
+          <w:tab w:val="left" w:pos="9160"/>
+          <w:tab w:val="left" w:pos="10076"/>
+          <w:tab w:val="left" w:pos="10992"/>
+          <w:tab w:val="left" w:pos="11908"/>
+          <w:tab w:val="left" w:pos="12824"/>
+          <w:tab w:val="left" w:pos="13740"/>
+          <w:tab w:val="left" w:pos="14656"/>
+        </w:tabs>
+        <w:spacing w:after="0" w:line="240" w:lineRule="auto"/>
+        <w:rPr>
+          <w:rFonts w:ascii="Courier New" w:eastAsia="Times New Roman" w:hAnsi="Courier New" w:cs="Courier New"/>
+          <w:sz w:val="20"/>
+          <w:szCs w:val="20"/>
+          <w:lang w:val="en-US"/>
+        </w:rPr>
+      </w:pPr>
+      <w:proofErr w:type="spellStart"/>
+      <w:r>
+        <w:rPr>
+          <w:rFonts w:ascii="Courier New" w:eastAsia="Times New Roman" w:hAnsi="Courier New" w:cs="Courier New"/>
+          <w:sz w:val="20"/>
+          <w:szCs w:val="20"/>
+          <w:lang w:val="en-US"/>
+        </w:rPr>
+        <w:t>assortativity</w:t>
+      </w:r>
+      <w:proofErr w:type="spellEnd"/>
+      <w:r>
+        <w:rPr>
+          <w:rFonts w:ascii="Courier New" w:eastAsia="Times New Roman" w:hAnsi="Courier New" w:cs="Courier New"/>
+          <w:sz w:val="20"/>
+          <w:szCs w:val="20"/>
+          <w:lang w:val="en-US"/>
+        </w:rPr>
+        <w:t>= 0.167</w:t>
+      </w:r>
+      <w:r>
+        <w:rPr>
+          <w:rFonts w:ascii="Courier New" w:eastAsia="Times New Roman" w:hAnsi="Courier New" w:cs="Courier New"/>
+          <w:sz w:val="20"/>
+          <w:szCs w:val="20"/>
+          <w:lang w:val="en-US"/>
+        </w:rPr>
+        <w:t>8</w:t>
+      </w:r>
+    </w:p>
+    <w:p>
+      <w:pPr>
+        <w:rPr>
+          <w:lang w:val="en-US"/>
+        </w:rPr>
+      </w:pPr>
+    </w:p>
+    <w:p>
+      <w:pPr>
+        <w:rPr>
+          <w:lang w:val="en-US"/>
+        </w:rPr>
+      </w:pPr>
+      <w:r>
+        <w:rPr>
+          <w:lang w:val="en-US"/>
+        </w:rPr>
+        <w:t>Figure 4: Degree distribution of the swiss railway network.</w:t>
+      </w:r>
+    </w:p>
+    <w:p>
+      <w:pPr>
+        <w:rPr>
+          <w:lang w:val="en-US"/>
+        </w:rPr>
+      </w:pPr>
       <w:r>
         <w:rPr>
           <w:noProof/>
@@ -1770,7 +1894,7 @@
                     </pic:cNvPicPr>
                   </pic:nvPicPr>
                   <pic:blipFill>
-                    <a:blip r:embed="rId7">
+                    <a:blip r:embed="rId8">
                       <a:extLst>
                         <a:ext uri="{28A0092B-C50C-407E-A947-70E740481C1C}">
                           <a14:useLocalDpi xmlns:a14="http://schemas.microsoft.com/office/drawing/2010/main" val="0"/>
@@ -2292,6 +2416,28 @@
       <w:szCs w:val="32"/>
     </w:rPr>
   </w:style>
+  <w:style w:type="paragraph" w:styleId="Heading2">
+    <w:name w:val="heading 2"/>
+    <w:basedOn w:val="Normal"/>
+    <w:next w:val="Normal"/>
+    <w:link w:val="Heading2Char"/>
+    <w:uiPriority w:val="9"/>
+    <w:unhideWhenUsed/>
+    <w:qFormat/>
+    <w:rsid w:val="009755D7"/>
+    <w:pPr>
+      <w:keepNext/>
+      <w:keepLines/>
+      <w:spacing w:before="40" w:after="0"/>
+      <w:outlineLvl w:val="1"/>
+    </w:pPr>
+    <w:rPr>
+      <w:rFonts w:asciiTheme="majorHAnsi" w:eastAsiaTheme="majorEastAsia" w:hAnsiTheme="majorHAnsi" w:cstheme="majorBidi"/>
+      <w:color w:val="2F5496" w:themeColor="accent1" w:themeShade="BF"/>
+      <w:sz w:val="26"/>
+      <w:szCs w:val="26"/>
+    </w:rPr>
+  </w:style>
   <w:style w:type="character" w:default="1" w:styleId="DefaultParagraphFont">
     <w:name w:val="Default Paragraph Font"/>
     <w:uiPriority w:val="1"/>
@@ -2350,6 +2496,69 @@
         <w:insideV w:val="single" w:sz="4" w:space="0" w:color="auto"/>
       </w:tblBorders>
     </w:tblPr>
+  </w:style>
+  <w:style w:type="character" w:customStyle="1" w:styleId="Heading2Char">
+    <w:name w:val="Heading 2 Char"/>
+    <w:basedOn w:val="DefaultParagraphFont"/>
+    <w:link w:val="Heading2"/>
+    <w:uiPriority w:val="9"/>
+    <w:rsid w:val="009755D7"/>
+    <w:rPr>
+      <w:rFonts w:asciiTheme="majorHAnsi" w:eastAsiaTheme="majorEastAsia" w:hAnsiTheme="majorHAnsi" w:cstheme="majorBidi"/>
+      <w:color w:val="2F5496" w:themeColor="accent1" w:themeShade="BF"/>
+      <w:sz w:val="26"/>
+      <w:szCs w:val="26"/>
+    </w:rPr>
+  </w:style>
+  <w:style w:type="paragraph" w:styleId="HTMLPreformatted">
+    <w:name w:val="HTML Preformatted"/>
+    <w:basedOn w:val="Normal"/>
+    <w:link w:val="HTMLPreformattedChar"/>
+    <w:uiPriority w:val="99"/>
+    <w:semiHidden/>
+    <w:unhideWhenUsed/>
+    <w:rsid w:val="0061308E"/>
+    <w:pPr>
+      <w:tabs>
+        <w:tab w:val="left" w:pos="916"/>
+        <w:tab w:val="left" w:pos="1832"/>
+        <w:tab w:val="left" w:pos="2748"/>
+        <w:tab w:val="left" w:pos="3664"/>
+        <w:tab w:val="left" w:pos="4580"/>
+        <w:tab w:val="left" w:pos="5496"/>
+        <w:tab w:val="left" w:pos="6412"/>
+        <w:tab w:val="left" w:pos="7328"/>
+        <w:tab w:val="left" w:pos="8244"/>
+        <w:tab w:val="left" w:pos="9160"/>
+        <w:tab w:val="left" w:pos="10076"/>
+        <w:tab w:val="left" w:pos="10992"/>
+        <w:tab w:val="left" w:pos="11908"/>
+        <w:tab w:val="left" w:pos="12824"/>
+        <w:tab w:val="left" w:pos="13740"/>
+        <w:tab w:val="left" w:pos="14656"/>
+      </w:tabs>
+      <w:spacing w:after="0" w:line="240" w:lineRule="auto"/>
+    </w:pPr>
+    <w:rPr>
+      <w:rFonts w:ascii="Courier New" w:eastAsia="Times New Roman" w:hAnsi="Courier New" w:cs="Courier New"/>
+      <w:sz w:val="20"/>
+      <w:szCs w:val="20"/>
+      <w:lang w:val="en-US"/>
+    </w:rPr>
+  </w:style>
+  <w:style w:type="character" w:customStyle="1" w:styleId="HTMLPreformattedChar">
+    <w:name w:val="HTML Preformatted Char"/>
+    <w:basedOn w:val="DefaultParagraphFont"/>
+    <w:link w:val="HTMLPreformatted"/>
+    <w:uiPriority w:val="99"/>
+    <w:semiHidden/>
+    <w:rsid w:val="0061308E"/>
+    <w:rPr>
+      <w:rFonts w:ascii="Courier New" w:eastAsia="Times New Roman" w:hAnsi="Courier New" w:cs="Courier New"/>
+      <w:sz w:val="20"/>
+      <w:szCs w:val="20"/>
+      <w:lang w:val="en-US"/>
+    </w:rPr>
   </w:style>
 </w:styles>
 </file>
@@ -2647,4 +2856,16 @@
     </a:ext>
   </a:extLst>
 </a:theme>
+</file>
+
+<file path=customXml/item1.xml><?xml version="1.0" encoding="utf-8"?>
+<b:Sources xmlns:b="http://schemas.openxmlformats.org/officeDocument/2006/bibliography" xmlns="http://schemas.openxmlformats.org/officeDocument/2006/bibliography" SelectedStyle="\APASixthEditionOfficeOnline.xsl" StyleName="APA" Version="6"/>
+</file>
+
+<file path=customXml/itemProps1.xml><?xml version="1.0" encoding="utf-8"?>
+<ds:datastoreItem xmlns:ds="http://schemas.openxmlformats.org/officeDocument/2006/customXml" ds:itemID="{6D53822D-843C-4A06-BD72-F9527DA31572}">
+  <ds:schemaRefs>
+    <ds:schemaRef ds:uri="http://schemas.openxmlformats.org/officeDocument/2006/bibliography"/>
+  </ds:schemaRefs>
+</ds:datastoreItem>
 </file>
</xml_diff>

<commit_message>
Add data part to LaTeX
</commit_message>
<xml_diff>
--- a/Doc/3 Dataset.docx
+++ b/Doc/3 Dataset.docx
@@ -4,13 +4,15 @@
   <w:body>
     <w:p>
       <w:pPr>
-        <w:pStyle w:val="Heading1"/>
-        <w:rPr>
-          <w:lang w:val="en-US"/>
-        </w:rPr>
-      </w:pPr>
-      <w:r>
-        <w:rPr>
+        <w:pStyle w:val="berschrift1"/>
+        <w:rPr>
+          <w:color w:val="70AD47" w:themeColor="accent6"/>
+          <w:lang w:val="en-US"/>
+        </w:rPr>
+      </w:pPr>
+      <w:r>
+        <w:rPr>
+          <w:color w:val="70AD47" w:themeColor="accent6"/>
           <w:lang w:val="en-US"/>
         </w:rPr>
         <w:t>3 Data</w:t>
@@ -18,13 +20,15 @@
     </w:p>
     <w:p>
       <w:pPr>
-        <w:pStyle w:val="Heading2"/>
-        <w:rPr>
-          <w:lang w:val="en-US"/>
-        </w:rPr>
-      </w:pPr>
-      <w:r>
-        <w:rPr>
+        <w:pStyle w:val="berschrift2"/>
+        <w:rPr>
+          <w:color w:val="70AD47" w:themeColor="accent6"/>
+          <w:lang w:val="en-US"/>
+        </w:rPr>
+      </w:pPr>
+      <w:r>
+        <w:rPr>
+          <w:color w:val="70AD47" w:themeColor="accent6"/>
           <w:lang w:val="en-US"/>
         </w:rPr>
         <w:t>3.1. Dataset</w:t>
@@ -33,119 +37,148 @@
     <w:p>
       <w:pPr>
         <w:rPr>
-          <w:lang w:val="en-US"/>
-        </w:rPr>
-      </w:pPr>
-      <w:r>
-        <w:rPr>
+          <w:color w:val="70AD47" w:themeColor="accent6"/>
+          <w:lang w:val="en-US"/>
+        </w:rPr>
+      </w:pPr>
+      <w:r>
+        <w:rPr>
+          <w:color w:val="70AD47" w:themeColor="accent6"/>
           <w:lang w:val="en-US"/>
         </w:rPr>
         <w:t xml:space="preserve">The Dataset </w:t>
       </w:r>
       <w:r>
         <w:rPr>
+          <w:color w:val="70AD47" w:themeColor="accent6"/>
           <w:lang w:val="en-US"/>
         </w:rPr>
         <w:t>analyzed</w:t>
       </w:r>
       <w:r>
         <w:rPr>
+          <w:color w:val="70AD47" w:themeColor="accent6"/>
           <w:lang w:val="en-US"/>
         </w:rPr>
         <w:t xml:space="preserve"> in this research represents the Swiss Railway and Tram Network</w:t>
       </w:r>
       <w:r>
         <w:rPr>
+          <w:color w:val="70AD47" w:themeColor="accent6"/>
           <w:lang w:val="en-US"/>
         </w:rPr>
         <w:t xml:space="preserve">. </w:t>
       </w:r>
       <w:r>
         <w:rPr>
+          <w:color w:val="70AD47" w:themeColor="accent6"/>
           <w:lang w:val="en-US"/>
         </w:rPr>
         <w:t>It contains</w:t>
       </w:r>
       <w:r>
         <w:rPr>
+          <w:color w:val="70AD47" w:themeColor="accent6"/>
           <w:lang w:val="en-US"/>
         </w:rPr>
         <w:t xml:space="preserve"> 3</w:t>
       </w:r>
       <w:r>
         <w:rPr>
+          <w:color w:val="70AD47" w:themeColor="accent6"/>
           <w:lang w:val="en-US"/>
         </w:rPr>
         <w:t>’</w:t>
       </w:r>
       <w:r>
         <w:rPr>
+          <w:color w:val="70AD47" w:themeColor="accent6"/>
           <w:lang w:val="en-US"/>
         </w:rPr>
         <w:t xml:space="preserve">190 </w:t>
       </w:r>
       <w:r>
         <w:rPr>
+          <w:color w:val="70AD47" w:themeColor="accent6"/>
           <w:lang w:val="en-US"/>
         </w:rPr>
         <w:t>r</w:t>
       </w:r>
       <w:r>
         <w:rPr>
+          <w:color w:val="70AD47" w:themeColor="accent6"/>
           <w:lang w:val="en-US"/>
         </w:rPr>
         <w:t xml:space="preserve">ailway </w:t>
       </w:r>
       <w:r>
         <w:rPr>
+          <w:color w:val="70AD47" w:themeColor="accent6"/>
           <w:lang w:val="en-US"/>
         </w:rPr>
         <w:t xml:space="preserve">and </w:t>
       </w:r>
       <w:r>
         <w:rPr>
+          <w:color w:val="70AD47" w:themeColor="accent6"/>
           <w:lang w:val="en-US"/>
         </w:rPr>
         <w:t>t</w:t>
       </w:r>
       <w:r>
         <w:rPr>
+          <w:color w:val="70AD47" w:themeColor="accent6"/>
           <w:lang w:val="en-US"/>
         </w:rPr>
         <w:t xml:space="preserve">ram </w:t>
       </w:r>
       <w:r>
         <w:rPr>
+          <w:color w:val="70AD47" w:themeColor="accent6"/>
           <w:lang w:val="en-US"/>
         </w:rPr>
         <w:t>stations all over Switzerland</w:t>
       </w:r>
       <w:r>
         <w:rPr>
+          <w:color w:val="70AD47" w:themeColor="accent6"/>
           <w:lang w:val="en-US"/>
         </w:rPr>
         <w:t xml:space="preserve"> with 3'353 connections between them</w:t>
       </w:r>
       <w:r>
         <w:rPr>
+          <w:color w:val="70AD47" w:themeColor="accent6"/>
           <w:lang w:val="en-US"/>
         </w:rPr>
         <w:t>.</w:t>
       </w:r>
       <w:r>
         <w:rPr>
+          <w:color w:val="70AD47" w:themeColor="accent6"/>
           <w:lang w:val="en-US"/>
         </w:rPr>
         <w:t xml:space="preserve"> </w:t>
       </w:r>
       <w:r>
         <w:rPr>
-          <w:lang w:val="en-US"/>
-        </w:rPr>
-        <w:t xml:space="preserve">The data set we used was provided by geo.admin.ch the official geo information portal of the swiss confederacy. </w:t>
-      </w:r>
-      <w:r>
-        <w:rPr>
+          <w:color w:val="70AD47" w:themeColor="accent6"/>
+          <w:lang w:val="en-US"/>
+        </w:rPr>
+        <w:t>The data set we used was provided</w:t>
+      </w:r>
+      <w:bookmarkStart w:id="0" w:name="_GoBack"/>
+      <w:bookmarkEnd w:id="0"/>
+      <w:r>
+        <w:rPr>
+          <w:color w:val="70AD47" w:themeColor="accent6"/>
+          <w:lang w:val="en-US"/>
+        </w:rPr>
+        <w:t xml:space="preserve"> by geo.admin.ch the official geo information portal of the swiss confederacy. </w:t>
+      </w:r>
+      <w:r>
+        <w:rPr>
+          <w:color w:val="70AD47" w:themeColor="accent6"/>
           <w:lang w:val="en-US"/>
         </w:rPr>
         <w:t>The data is from the 20.12.2017 and includes GIS information and data about the different public transport companies in Switzerland. [1]</w:t>
@@ -154,29 +187,34 @@
     <w:p>
       <w:pPr>
         <w:rPr>
-          <w:lang w:val="en-US"/>
-        </w:rPr>
-      </w:pPr>
-      <w:r>
-        <w:rPr>
+          <w:color w:val="70AD47" w:themeColor="accent6"/>
+          <w:lang w:val="en-US"/>
+        </w:rPr>
+      </w:pPr>
+      <w:r>
+        <w:rPr>
+          <w:color w:val="70AD47" w:themeColor="accent6"/>
           <w:lang w:val="en-US"/>
         </w:rPr>
         <w:t xml:space="preserve">The </w:t>
       </w:r>
       <w:r>
         <w:rPr>
+          <w:color w:val="70AD47" w:themeColor="accent6"/>
           <w:lang w:val="en-US"/>
         </w:rPr>
         <w:t xml:space="preserve">data about the railway </w:t>
       </w:r>
       <w:r>
         <w:rPr>
+          <w:color w:val="70AD47" w:themeColor="accent6"/>
           <w:lang w:val="en-US"/>
         </w:rPr>
         <w:t xml:space="preserve">stations </w:t>
       </w:r>
       <w:r>
         <w:rPr>
+          <w:color w:val="70AD47" w:themeColor="accent6"/>
           <w:lang w:val="en-US"/>
         </w:rPr>
         <w:t>included an id, a station name and geographic data, as shown in table 1. The connection data included an id, a start and end node, track operator, electrification, track width, distance and geographic data. All stations and connections mapped on Switzerland can be seen in figure 1.</w:t>
@@ -185,11 +223,13 @@
     <w:p>
       <w:pPr>
         <w:rPr>
-          <w:lang w:val="en-US"/>
-        </w:rPr>
-      </w:pPr>
-      <w:r>
-        <w:rPr>
+          <w:color w:val="70AD47" w:themeColor="accent6"/>
+          <w:lang w:val="en-US"/>
+        </w:rPr>
+      </w:pPr>
+      <w:r>
+        <w:rPr>
+          <w:color w:val="70AD47" w:themeColor="accent6"/>
           <w:lang w:val="en-US"/>
         </w:rPr>
         <w:t>Table 1: Railway station data.</w:t>
@@ -197,7 +237,7 @@
     </w:p>
     <w:tbl>
       <w:tblPr>
-        <w:tblStyle w:val="TableGrid"/>
+        <w:tblStyle w:val="Tabellenraster"/>
         <w:tblW w:w="0" w:type="auto"/>
         <w:tblLook w:val="04A0" w:firstRow="1" w:lastRow="0" w:firstColumn="1" w:lastColumn="0" w:noHBand="0" w:noVBand="1"/>
       </w:tblPr>
@@ -217,6 +257,7 @@
             <w:pPr>
               <w:rPr>
                 <w:rFonts w:eastAsia="Times New Roman" w:cstheme="minorHAnsi"/>
+                <w:color w:val="70AD47" w:themeColor="accent6"/>
                 <w:sz w:val="24"/>
                 <w:szCs w:val="24"/>
                 <w:lang w:val="en-US"/>
@@ -236,6 +277,7 @@
                 <w:rFonts w:eastAsia="Times New Roman" w:cstheme="minorHAnsi"/>
                 <w:b/>
                 <w:bCs/>
+                <w:color w:val="70AD47" w:themeColor="accent6"/>
                 <w:sz w:val="24"/>
                 <w:szCs w:val="24"/>
                 <w:lang w:val="en-US"/>
@@ -247,6 +289,7 @@
                 <w:rFonts w:eastAsia="Times New Roman" w:cstheme="minorHAnsi"/>
                 <w:b/>
                 <w:bCs/>
+                <w:color w:val="70AD47" w:themeColor="accent6"/>
                 <w:sz w:val="24"/>
                 <w:szCs w:val="24"/>
                 <w:lang w:val="en-US"/>
@@ -268,6 +311,7 @@
                 <w:rFonts w:eastAsia="Times New Roman" w:cstheme="minorHAnsi"/>
                 <w:b/>
                 <w:bCs/>
+                <w:color w:val="70AD47" w:themeColor="accent6"/>
                 <w:sz w:val="24"/>
                 <w:szCs w:val="24"/>
                 <w:lang w:val="en-US"/>
@@ -279,6 +323,7 @@
                 <w:rFonts w:eastAsia="Times New Roman" w:cstheme="minorHAnsi"/>
                 <w:b/>
                 <w:bCs/>
+                <w:color w:val="70AD47" w:themeColor="accent6"/>
                 <w:sz w:val="24"/>
                 <w:szCs w:val="24"/>
                 <w:lang w:val="en-US"/>
@@ -300,6 +345,7 @@
                 <w:rFonts w:eastAsia="Times New Roman" w:cstheme="minorHAnsi"/>
                 <w:b/>
                 <w:bCs/>
+                <w:color w:val="70AD47" w:themeColor="accent6"/>
                 <w:sz w:val="24"/>
                 <w:szCs w:val="24"/>
                 <w:lang w:val="en-US"/>
@@ -310,6 +356,7 @@
                 <w:rFonts w:eastAsia="Times New Roman" w:cstheme="minorHAnsi"/>
                 <w:b/>
                 <w:bCs/>
+                <w:color w:val="70AD47" w:themeColor="accent6"/>
                 <w:sz w:val="24"/>
                 <w:szCs w:val="24"/>
                 <w:lang w:val="en-US"/>
@@ -332,6 +379,7 @@
                 <w:rFonts w:eastAsia="Times New Roman" w:cstheme="minorHAnsi"/>
                 <w:b/>
                 <w:bCs/>
+                <w:color w:val="70AD47" w:themeColor="accent6"/>
                 <w:sz w:val="24"/>
                 <w:szCs w:val="24"/>
                 <w:lang w:val="en-US"/>
@@ -342,6 +390,7 @@
                 <w:rFonts w:eastAsia="Times New Roman" w:cstheme="minorHAnsi"/>
                 <w:b/>
                 <w:bCs/>
+                <w:color w:val="70AD47" w:themeColor="accent6"/>
                 <w:sz w:val="24"/>
                 <w:szCs w:val="24"/>
                 <w:lang w:val="en-US"/>
@@ -359,6 +408,7 @@
             <w:pPr>
               <w:rPr>
                 <w:rFonts w:eastAsia="Times New Roman" w:cstheme="minorHAnsi"/>
+                <w:color w:val="70AD47" w:themeColor="accent6"/>
                 <w:sz w:val="24"/>
                 <w:szCs w:val="24"/>
                 <w:lang w:val="en-US"/>
@@ -367,6 +417,7 @@
             <w:r>
               <w:rPr>
                 <w:rFonts w:eastAsia="Times New Roman" w:cstheme="minorHAnsi"/>
+                <w:color w:val="70AD47" w:themeColor="accent6"/>
                 <w:sz w:val="24"/>
                 <w:szCs w:val="24"/>
                 <w:lang w:val="en-US"/>
@@ -384,6 +435,7 @@
             <w:pPr>
               <w:rPr>
                 <w:rFonts w:eastAsia="Times New Roman" w:cstheme="minorHAnsi"/>
+                <w:color w:val="70AD47" w:themeColor="accent6"/>
                 <w:sz w:val="24"/>
                 <w:szCs w:val="24"/>
                 <w:lang w:val="en-US"/>
@@ -393,6 +445,7 @@
             <w:r>
               <w:rPr>
                 <w:rFonts w:eastAsia="Times New Roman" w:cstheme="minorHAnsi"/>
+                <w:color w:val="70AD47" w:themeColor="accent6"/>
                 <w:sz w:val="24"/>
                 <w:szCs w:val="24"/>
                 <w:lang w:val="en-US"/>
@@ -403,6 +456,7 @@
             <w:r>
               <w:rPr>
                 <w:rFonts w:eastAsia="Times New Roman" w:cstheme="minorHAnsi"/>
+                <w:color w:val="70AD47" w:themeColor="accent6"/>
                 <w:sz w:val="24"/>
                 <w:szCs w:val="24"/>
                 <w:lang w:val="en-US"/>
@@ -413,6 +467,7 @@
             <w:r>
               <w:rPr>
                 <w:rFonts w:eastAsia="Times New Roman" w:cstheme="minorHAnsi"/>
+                <w:color w:val="70AD47" w:themeColor="accent6"/>
                 <w:sz w:val="24"/>
                 <w:szCs w:val="24"/>
                 <w:lang w:val="en-US"/>
@@ -431,6 +486,7 @@
             <w:pPr>
               <w:rPr>
                 <w:rFonts w:eastAsia="Times New Roman" w:cstheme="minorHAnsi"/>
+                <w:color w:val="70AD47" w:themeColor="accent6"/>
                 <w:sz w:val="24"/>
                 <w:szCs w:val="24"/>
                 <w:lang w:val="en-US"/>
@@ -439,6 +495,7 @@
             <w:r>
               <w:rPr>
                 <w:rFonts w:eastAsia="Times New Roman" w:cstheme="minorHAnsi"/>
+                <w:color w:val="70AD47" w:themeColor="accent6"/>
                 <w:sz w:val="24"/>
                 <w:szCs w:val="24"/>
                 <w:lang w:val="en-US"/>
@@ -461,6 +518,7 @@
                 <w:rFonts w:eastAsia="Times New Roman" w:cstheme="minorHAnsi"/>
                 <w:b/>
                 <w:bCs/>
+                <w:color w:val="70AD47" w:themeColor="accent6"/>
                 <w:sz w:val="24"/>
                 <w:szCs w:val="24"/>
                 <w:lang w:val="en-US"/>
@@ -471,6 +529,7 @@
                 <w:rFonts w:eastAsia="Times New Roman" w:cstheme="minorHAnsi"/>
                 <w:b/>
                 <w:bCs/>
+                <w:color w:val="70AD47" w:themeColor="accent6"/>
                 <w:sz w:val="24"/>
                 <w:szCs w:val="24"/>
                 <w:lang w:val="en-US"/>
@@ -488,6 +547,7 @@
             <w:pPr>
               <w:rPr>
                 <w:rFonts w:eastAsia="Times New Roman" w:cstheme="minorHAnsi"/>
+                <w:color w:val="70AD47" w:themeColor="accent6"/>
                 <w:sz w:val="24"/>
                 <w:szCs w:val="24"/>
                 <w:lang w:val="en-US"/>
@@ -496,6 +556,7 @@
             <w:r>
               <w:rPr>
                 <w:rFonts w:eastAsia="Times New Roman" w:cstheme="minorHAnsi"/>
+                <w:color w:val="70AD47" w:themeColor="accent6"/>
                 <w:sz w:val="24"/>
                 <w:szCs w:val="24"/>
                 <w:lang w:val="en-US"/>
@@ -513,6 +574,7 @@
             <w:pPr>
               <w:rPr>
                 <w:rFonts w:eastAsia="Times New Roman" w:cstheme="minorHAnsi"/>
+                <w:color w:val="70AD47" w:themeColor="accent6"/>
                 <w:sz w:val="24"/>
                 <w:szCs w:val="24"/>
                 <w:lang w:val="en-US"/>
@@ -521,6 +583,7 @@
             <w:r>
               <w:rPr>
                 <w:rFonts w:eastAsia="Times New Roman" w:cstheme="minorHAnsi"/>
+                <w:color w:val="70AD47" w:themeColor="accent6"/>
                 <w:sz w:val="24"/>
                 <w:szCs w:val="24"/>
                 <w:lang w:val="en-US"/>
@@ -531,6 +594,7 @@
             <w:r>
               <w:rPr>
                 <w:rFonts w:eastAsia="Times New Roman" w:cstheme="minorHAnsi"/>
+                <w:color w:val="70AD47" w:themeColor="accent6"/>
                 <w:sz w:val="24"/>
                 <w:szCs w:val="24"/>
                 <w:lang w:val="en-US"/>
@@ -549,6 +613,7 @@
             <w:pPr>
               <w:rPr>
                 <w:rFonts w:eastAsia="Times New Roman" w:cstheme="minorHAnsi"/>
+                <w:color w:val="70AD47" w:themeColor="accent6"/>
                 <w:sz w:val="24"/>
                 <w:szCs w:val="24"/>
                 <w:lang w:val="en-US"/>
@@ -557,6 +622,7 @@
             <w:r>
               <w:rPr>
                 <w:rFonts w:eastAsia="Times New Roman" w:cstheme="minorHAnsi"/>
+                <w:color w:val="70AD47" w:themeColor="accent6"/>
                 <w:sz w:val="24"/>
                 <w:szCs w:val="24"/>
                 <w:lang w:val="en-US"/>
@@ -579,6 +645,7 @@
                 <w:rFonts w:eastAsia="Times New Roman" w:cstheme="minorHAnsi"/>
                 <w:b/>
                 <w:bCs/>
+                <w:color w:val="70AD47" w:themeColor="accent6"/>
                 <w:sz w:val="24"/>
                 <w:szCs w:val="24"/>
                 <w:lang w:val="en-US"/>
@@ -589,6 +656,7 @@
                 <w:rFonts w:eastAsia="Times New Roman" w:cstheme="minorHAnsi"/>
                 <w:b/>
                 <w:bCs/>
+                <w:color w:val="70AD47" w:themeColor="accent6"/>
                 <w:sz w:val="24"/>
                 <w:szCs w:val="24"/>
                 <w:lang w:val="en-US"/>
@@ -606,6 +674,7 @@
             <w:pPr>
               <w:rPr>
                 <w:rFonts w:eastAsia="Times New Roman" w:cstheme="minorHAnsi"/>
+                <w:color w:val="70AD47" w:themeColor="accent6"/>
                 <w:sz w:val="24"/>
                 <w:szCs w:val="24"/>
                 <w:lang w:val="en-US"/>
@@ -614,6 +683,7 @@
             <w:r>
               <w:rPr>
                 <w:rFonts w:eastAsia="Times New Roman" w:cstheme="minorHAnsi"/>
+                <w:color w:val="70AD47" w:themeColor="accent6"/>
                 <w:sz w:val="24"/>
                 <w:szCs w:val="24"/>
                 <w:lang w:val="en-US"/>
@@ -631,6 +701,7 @@
             <w:pPr>
               <w:rPr>
                 <w:rFonts w:eastAsia="Times New Roman" w:cstheme="minorHAnsi"/>
+                <w:color w:val="70AD47" w:themeColor="accent6"/>
                 <w:sz w:val="24"/>
                 <w:szCs w:val="24"/>
                 <w:lang w:val="en-US"/>
@@ -639,6 +710,7 @@
             <w:r>
               <w:rPr>
                 <w:rFonts w:eastAsia="Times New Roman" w:cstheme="minorHAnsi"/>
+                <w:color w:val="70AD47" w:themeColor="accent6"/>
                 <w:sz w:val="24"/>
                 <w:szCs w:val="24"/>
                 <w:lang w:val="en-US"/>
@@ -649,6 +721,7 @@
             <w:r>
               <w:rPr>
                 <w:rFonts w:eastAsia="Times New Roman" w:cstheme="minorHAnsi"/>
+                <w:color w:val="70AD47" w:themeColor="accent6"/>
                 <w:sz w:val="24"/>
                 <w:szCs w:val="24"/>
                 <w:lang w:val="en-US"/>
@@ -667,6 +740,7 @@
             <w:pPr>
               <w:rPr>
                 <w:rFonts w:eastAsia="Times New Roman" w:cstheme="minorHAnsi"/>
+                <w:color w:val="70AD47" w:themeColor="accent6"/>
                 <w:sz w:val="24"/>
                 <w:szCs w:val="24"/>
                 <w:lang w:val="en-US"/>
@@ -675,6 +749,7 @@
             <w:r>
               <w:rPr>
                 <w:rFonts w:eastAsia="Times New Roman" w:cstheme="minorHAnsi"/>
+                <w:color w:val="70AD47" w:themeColor="accent6"/>
                 <w:sz w:val="24"/>
                 <w:szCs w:val="24"/>
                 <w:lang w:val="en-US"/>
@@ -697,6 +772,7 @@
                 <w:rFonts w:eastAsia="Times New Roman" w:cstheme="minorHAnsi"/>
                 <w:b/>
                 <w:bCs/>
+                <w:color w:val="70AD47" w:themeColor="accent6"/>
                 <w:sz w:val="24"/>
                 <w:szCs w:val="24"/>
                 <w:lang w:val="en-US"/>
@@ -707,6 +783,7 @@
                 <w:rFonts w:eastAsia="Times New Roman" w:cstheme="minorHAnsi"/>
                 <w:b/>
                 <w:bCs/>
+                <w:color w:val="70AD47" w:themeColor="accent6"/>
                 <w:sz w:val="24"/>
                 <w:szCs w:val="24"/>
                 <w:lang w:val="en-US"/>
@@ -724,6 +801,7 @@
             <w:pPr>
               <w:rPr>
                 <w:rFonts w:eastAsia="Times New Roman" w:cstheme="minorHAnsi"/>
+                <w:color w:val="70AD47" w:themeColor="accent6"/>
                 <w:sz w:val="24"/>
                 <w:szCs w:val="24"/>
                 <w:lang w:val="en-US"/>
@@ -732,6 +810,7 @@
             <w:r>
               <w:rPr>
                 <w:rFonts w:eastAsia="Times New Roman" w:cstheme="minorHAnsi"/>
+                <w:color w:val="70AD47" w:themeColor="accent6"/>
                 <w:sz w:val="24"/>
                 <w:szCs w:val="24"/>
                 <w:lang w:val="en-US"/>
@@ -749,6 +828,7 @@
             <w:pPr>
               <w:rPr>
                 <w:rFonts w:eastAsia="Times New Roman" w:cstheme="minorHAnsi"/>
+                <w:color w:val="70AD47" w:themeColor="accent6"/>
                 <w:sz w:val="24"/>
                 <w:szCs w:val="24"/>
                 <w:lang w:val="en-US"/>
@@ -757,6 +837,7 @@
             <w:r>
               <w:rPr>
                 <w:rFonts w:eastAsia="Times New Roman" w:cstheme="minorHAnsi"/>
+                <w:color w:val="70AD47" w:themeColor="accent6"/>
                 <w:sz w:val="24"/>
                 <w:szCs w:val="24"/>
                 <w:lang w:val="en-US"/>
@@ -767,6 +848,7 @@
             <w:r>
               <w:rPr>
                 <w:rFonts w:eastAsia="Times New Roman" w:cstheme="minorHAnsi"/>
+                <w:color w:val="70AD47" w:themeColor="accent6"/>
                 <w:sz w:val="24"/>
                 <w:szCs w:val="24"/>
                 <w:lang w:val="en-US"/>
@@ -785,6 +867,7 @@
             <w:pPr>
               <w:rPr>
                 <w:rFonts w:eastAsia="Times New Roman" w:cstheme="minorHAnsi"/>
+                <w:color w:val="70AD47" w:themeColor="accent6"/>
                 <w:sz w:val="24"/>
                 <w:szCs w:val="24"/>
                 <w:lang w:val="en-US"/>
@@ -793,6 +876,7 @@
             <w:r>
               <w:rPr>
                 <w:rFonts w:eastAsia="Times New Roman" w:cstheme="minorHAnsi"/>
+                <w:color w:val="70AD47" w:themeColor="accent6"/>
                 <w:sz w:val="24"/>
                 <w:szCs w:val="24"/>
                 <w:lang w:val="en-US"/>
@@ -815,6 +899,7 @@
                 <w:rFonts w:eastAsia="Times New Roman" w:cstheme="minorHAnsi"/>
                 <w:b/>
                 <w:bCs/>
+                <w:color w:val="70AD47" w:themeColor="accent6"/>
                 <w:sz w:val="24"/>
                 <w:szCs w:val="24"/>
                 <w:lang w:val="en-US"/>
@@ -825,6 +910,7 @@
                 <w:rFonts w:eastAsia="Times New Roman" w:cstheme="minorHAnsi"/>
                 <w:b/>
                 <w:bCs/>
+                <w:color w:val="70AD47" w:themeColor="accent6"/>
                 <w:sz w:val="24"/>
                 <w:szCs w:val="24"/>
                 <w:lang w:val="en-US"/>
@@ -842,6 +928,7 @@
             <w:pPr>
               <w:rPr>
                 <w:rFonts w:eastAsia="Times New Roman" w:cstheme="minorHAnsi"/>
+                <w:color w:val="70AD47" w:themeColor="accent6"/>
                 <w:sz w:val="24"/>
                 <w:szCs w:val="24"/>
                 <w:lang w:val="en-US"/>
@@ -850,6 +937,7 @@
             <w:r>
               <w:rPr>
                 <w:rFonts w:eastAsia="Times New Roman" w:cstheme="minorHAnsi"/>
+                <w:color w:val="70AD47" w:themeColor="accent6"/>
                 <w:sz w:val="24"/>
                 <w:szCs w:val="24"/>
                 <w:lang w:val="en-US"/>
@@ -867,6 +955,7 @@
             <w:pPr>
               <w:rPr>
                 <w:rFonts w:eastAsia="Times New Roman" w:cstheme="minorHAnsi"/>
+                <w:color w:val="70AD47" w:themeColor="accent6"/>
                 <w:sz w:val="24"/>
                 <w:szCs w:val="24"/>
                 <w:lang w:val="en-US"/>
@@ -875,6 +964,7 @@
             <w:r>
               <w:rPr>
                 <w:rFonts w:eastAsia="Times New Roman" w:cstheme="minorHAnsi"/>
+                <w:color w:val="70AD47" w:themeColor="accent6"/>
                 <w:sz w:val="24"/>
                 <w:szCs w:val="24"/>
                 <w:lang w:val="en-US"/>
@@ -885,6 +975,7 @@
             <w:r>
               <w:rPr>
                 <w:rFonts w:eastAsia="Times New Roman" w:cstheme="minorHAnsi"/>
+                <w:color w:val="70AD47" w:themeColor="accent6"/>
                 <w:sz w:val="24"/>
                 <w:szCs w:val="24"/>
                 <w:lang w:val="en-US"/>
@@ -903,6 +994,7 @@
             <w:pPr>
               <w:rPr>
                 <w:rFonts w:eastAsia="Times New Roman" w:cstheme="minorHAnsi"/>
+                <w:color w:val="70AD47" w:themeColor="accent6"/>
                 <w:sz w:val="24"/>
                 <w:szCs w:val="24"/>
                 <w:lang w:val="en-US"/>
@@ -911,6 +1003,7 @@
             <w:r>
               <w:rPr>
                 <w:rFonts w:eastAsia="Times New Roman" w:cstheme="minorHAnsi"/>
+                <w:color w:val="70AD47" w:themeColor="accent6"/>
                 <w:sz w:val="24"/>
                 <w:szCs w:val="24"/>
                 <w:lang w:val="en-US"/>
@@ -924,18 +1017,21 @@
     <w:p>
       <w:pPr>
         <w:rPr>
-          <w:lang w:val="en-US"/>
-        </w:rPr>
-      </w:pPr>
-    </w:p>
-    <w:p>
-      <w:pPr>
-        <w:rPr>
-          <w:lang w:val="en-US"/>
-        </w:rPr>
-      </w:pPr>
-      <w:r>
-        <w:rPr>
+          <w:color w:val="70AD47" w:themeColor="accent6"/>
+          <w:lang w:val="en-US"/>
+        </w:rPr>
+      </w:pPr>
+    </w:p>
+    <w:p>
+      <w:pPr>
+        <w:rPr>
+          <w:color w:val="70AD47" w:themeColor="accent6"/>
+          <w:lang w:val="en-US"/>
+        </w:rPr>
+      </w:pPr>
+      <w:r>
+        <w:rPr>
+          <w:color w:val="70AD47" w:themeColor="accent6"/>
           <w:lang w:val="en-US"/>
         </w:rPr>
         <w:t>Figure 1: Railway and tram network mapped on Switzerland.</w:t>
@@ -944,12 +1040,14 @@
     <w:p>
       <w:pPr>
         <w:rPr>
+          <w:color w:val="70AD47" w:themeColor="accent6"/>
           <w:lang w:val="en-US"/>
         </w:rPr>
       </w:pPr>
       <w:r>
         <w:rPr>
           <w:noProof/>
+          <w:color w:val="70AD47" w:themeColor="accent6"/>
         </w:rPr>
         <w:drawing>
           <wp:inline distT="0" distB="0" distL="0" distR="0" wp14:anchorId="4E83EF27" wp14:editId="6271FDBA">
@@ -1004,11 +1102,13 @@
     <w:p>
       <w:pPr>
         <w:rPr>
-          <w:lang w:val="en-US"/>
-        </w:rPr>
-      </w:pPr>
-      <w:r>
-        <w:rPr>
+          <w:color w:val="70AD47" w:themeColor="accent6"/>
+          <w:lang w:val="en-US"/>
+        </w:rPr>
+      </w:pPr>
+      <w:r>
+        <w:rPr>
+          <w:color w:val="70AD47" w:themeColor="accent6"/>
           <w:lang w:val="en-US"/>
         </w:rPr>
         <w:br w:type="page"/>
@@ -1016,13 +1116,15 @@
     </w:p>
     <w:p>
       <w:pPr>
-        <w:pStyle w:val="Heading2"/>
-        <w:rPr>
-          <w:lang w:val="en-US"/>
-        </w:rPr>
-      </w:pPr>
-      <w:r>
-        <w:rPr>
+        <w:pStyle w:val="berschrift2"/>
+        <w:rPr>
+          <w:color w:val="70AD47" w:themeColor="accent6"/>
+          <w:lang w:val="en-US"/>
+        </w:rPr>
+      </w:pPr>
+      <w:r>
+        <w:rPr>
+          <w:color w:val="70AD47" w:themeColor="accent6"/>
           <w:lang w:val="en-US"/>
         </w:rPr>
         <w:lastRenderedPageBreak/>
@@ -1032,29 +1134,34 @@
     <w:p>
       <w:pPr>
         <w:rPr>
-          <w:lang w:val="en-US"/>
-        </w:rPr>
-      </w:pPr>
-      <w:r>
-        <w:rPr>
+          <w:color w:val="70AD47" w:themeColor="accent6"/>
+          <w:lang w:val="en-US"/>
+        </w:rPr>
+      </w:pPr>
+      <w:r>
+        <w:rPr>
+          <w:color w:val="70AD47" w:themeColor="accent6"/>
           <w:lang w:val="en-US"/>
         </w:rPr>
         <w:t>While creating the graph for</w:t>
       </w:r>
       <w:r>
         <w:rPr>
+          <w:color w:val="70AD47" w:themeColor="accent6"/>
           <w:lang w:val="en-US"/>
         </w:rPr>
         <w:t xml:space="preserve"> t</w:t>
       </w:r>
       <w:r>
         <w:rPr>
+          <w:color w:val="70AD47" w:themeColor="accent6"/>
           <w:lang w:val="en-US"/>
         </w:rPr>
         <w:t>he network, we assigned the names of the stations as well as their location coordinates to the nodes</w:t>
       </w:r>
       <w:r>
         <w:rPr>
+          <w:color w:val="70AD47" w:themeColor="accent6"/>
           <w:lang w:val="en-US"/>
         </w:rPr>
         <w:t>. After that we added all the edges connecting to their respective stations. A visualization of this network can be seen in Figure 2.</w:t>
@@ -1063,11 +1170,13 @@
     <w:p>
       <w:pPr>
         <w:rPr>
-          <w:lang w:val="en-US"/>
-        </w:rPr>
-      </w:pPr>
-      <w:r>
-        <w:rPr>
+          <w:color w:val="70AD47" w:themeColor="accent6"/>
+          <w:lang w:val="en-US"/>
+        </w:rPr>
+      </w:pPr>
+      <w:r>
+        <w:rPr>
+          <w:color w:val="70AD47" w:themeColor="accent6"/>
           <w:lang w:val="en-US"/>
         </w:rPr>
         <w:t>Figure 2: Railway and tram network of Switzerland not geographically mapped.</w:t>
@@ -1076,12 +1185,14 @@
     <w:p>
       <w:pPr>
         <w:rPr>
+          <w:color w:val="70AD47" w:themeColor="accent6"/>
           <w:lang w:val="en-US"/>
         </w:rPr>
       </w:pPr>
       <w:r>
         <w:rPr>
           <w:noProof/>
+          <w:color w:val="70AD47" w:themeColor="accent6"/>
         </w:rPr>
         <w:drawing>
           <wp:inline distT="0" distB="0" distL="0" distR="0" wp14:anchorId="083723BD" wp14:editId="02C21B0B">
@@ -1136,372 +1247,378 @@
     <w:p>
       <w:pPr>
         <w:rPr>
-          <w:lang w:val="en-US"/>
-        </w:rPr>
-      </w:pPr>
-      <w:r>
-        <w:rPr>
+          <w:color w:val="70AD47" w:themeColor="accent6"/>
+          <w:lang w:val="en-US"/>
+        </w:rPr>
+      </w:pPr>
+      <w:r>
+        <w:rPr>
+          <w:color w:val="70AD47" w:themeColor="accent6"/>
           <w:lang w:val="en-US"/>
         </w:rPr>
         <w:t xml:space="preserve">Before starting with our analysis some minor data cleaning and preparation had to be done. </w:t>
       </w:r>
       <w:r>
         <w:rPr>
+          <w:color w:val="70AD47" w:themeColor="accent6"/>
           <w:lang w:val="en-US"/>
         </w:rPr>
         <w:t xml:space="preserve">Some of the bigger stations are </w:t>
       </w:r>
       <w:r>
         <w:rPr>
+          <w:color w:val="70AD47" w:themeColor="accent6"/>
           <w:lang w:val="en-US"/>
         </w:rPr>
         <w:t>sub</w:t>
       </w:r>
       <w:r>
         <w:rPr>
+          <w:color w:val="70AD47" w:themeColor="accent6"/>
           <w:lang w:val="en-US"/>
         </w:rPr>
         <w:t xml:space="preserve">divided into several data points, for example </w:t>
       </w:r>
       <w:r>
         <w:rPr>
+          <w:color w:val="70AD47" w:themeColor="accent6"/>
           <w:lang w:val="en-US"/>
         </w:rPr>
         <w:t>the station «Interlaken Ost» is sectioned by platforms («Platform 1-2», «Platform 3-4», «Platform 5-8»)</w:t>
       </w:r>
       <w:r>
         <w:rPr>
+          <w:color w:val="70AD47" w:themeColor="accent6"/>
           <w:lang w:val="en-US"/>
         </w:rPr>
         <w:t xml:space="preserve">. </w:t>
       </w:r>
       <w:r>
         <w:rPr>
+          <w:color w:val="70AD47" w:themeColor="accent6"/>
           <w:lang w:val="en-US"/>
         </w:rPr>
         <w:t>Also,</w:t>
       </w:r>
       <w:r>
         <w:rPr>
+          <w:color w:val="70AD47" w:themeColor="accent6"/>
           <w:lang w:val="en-US"/>
         </w:rPr>
         <w:t xml:space="preserve"> some tram and independently managed train routes </w:t>
       </w:r>
       <w:r>
         <w:rPr>
-          <w:lang w:val="en-US"/>
-        </w:rPr>
-        <w:t>are not connected to the main network because stations that are right next to each other used different nodes (</w:t>
-      </w:r>
-      <w:r>
-        <w:rPr>
-          <w:lang w:val="en-US"/>
-        </w:rPr>
-        <w:t>«</w:t>
-      </w:r>
-      <w:r>
-        <w:rPr>
-          <w:lang w:val="en-US"/>
-        </w:rPr>
-        <w:t>Bern SBB</w:t>
-      </w:r>
-      <w:r>
-        <w:rPr>
-          <w:lang w:val="en-US"/>
-        </w:rPr>
-        <w:t>»</w:t>
-      </w:r>
-      <w:r>
-        <w:rPr>
+          <w:color w:val="70AD47" w:themeColor="accent6"/>
+          <w:lang w:val="en-US"/>
+        </w:rPr>
+        <w:t xml:space="preserve">are not connected to the main network because stations that are right next to each other used different nodes («Bern SBB», «Bern RBS»). </w:t>
+      </w:r>
+      <w:r>
+        <w:rPr>
+          <w:color w:val="70AD47" w:themeColor="accent6"/>
+          <w:lang w:val="en-US"/>
+        </w:rPr>
+        <w:t>This leads to the existence of nodes, w</w:t>
+      </w:r>
+      <w:r>
+        <w:rPr>
+          <w:color w:val="70AD47" w:themeColor="accent6"/>
+          <w:lang w:val="en-US"/>
+        </w:rPr>
+        <w:t>hich are geographically located next to each other, but</w:t>
+      </w:r>
+      <w:r>
+        <w:rPr>
+          <w:color w:val="70AD47" w:themeColor="accent6"/>
+          <w:lang w:val="en-US"/>
+        </w:rPr>
+        <w:t xml:space="preserve"> </w:t>
+      </w:r>
+      <w:r>
+        <w:rPr>
+          <w:color w:val="70AD47" w:themeColor="accent6"/>
+          <w:lang w:val="en-US"/>
+        </w:rPr>
+        <w:t>nevertheless</w:t>
+      </w:r>
+      <w:r>
+        <w:rPr>
+          <w:color w:val="70AD47" w:themeColor="accent6"/>
+          <w:lang w:val="en-US"/>
+        </w:rPr>
+        <w:t xml:space="preserve"> are not connected. </w:t>
+      </w:r>
+      <w:r>
+        <w:rPr>
+          <w:color w:val="70AD47" w:themeColor="accent6"/>
+          <w:lang w:val="en-US"/>
+        </w:rPr>
+        <w:t xml:space="preserve">The network is divided in 47 connected components, from which the </w:t>
+      </w:r>
+      <w:r>
+        <w:rPr>
+          <w:color w:val="70AD47" w:themeColor="accent6"/>
+          <w:lang w:val="en-US"/>
+        </w:rPr>
+        <w:t>biggest</w:t>
+      </w:r>
+      <w:r>
+        <w:rPr>
+          <w:color w:val="70AD47" w:themeColor="accent6"/>
+          <w:lang w:val="en-US"/>
+        </w:rPr>
+        <w:t xml:space="preserve"> connected component includes</w:t>
+      </w:r>
+      <w:r>
+        <w:rPr>
+          <w:color w:val="70AD47" w:themeColor="accent6"/>
+          <w:lang w:val="en-US"/>
+        </w:rPr>
+        <w:t xml:space="preserve"> 1650 nodes, which is around</w:t>
+      </w:r>
+      <w:r>
+        <w:rPr>
+          <w:color w:val="70AD47" w:themeColor="accent6"/>
+          <w:lang w:val="en-US"/>
+        </w:rPr>
+        <w:t xml:space="preserve"> 53% </w:t>
+      </w:r>
+      <w:r>
+        <w:rPr>
+          <w:color w:val="70AD47" w:themeColor="accent6"/>
+          <w:lang w:val="en-US"/>
+        </w:rPr>
+        <w:t>of the whole network</w:t>
+      </w:r>
+      <w:r>
+        <w:rPr>
+          <w:color w:val="70AD47" w:themeColor="accent6"/>
+          <w:lang w:val="en-US"/>
+        </w:rPr>
+        <w:t>.</w:t>
+      </w:r>
+      <w:r>
+        <w:rPr>
+          <w:color w:val="70AD47" w:themeColor="accent6"/>
+          <w:lang w:val="en-US"/>
+        </w:rPr>
+        <w:t xml:space="preserve"> There are four nodes, which are not connected to any other node</w:t>
+      </w:r>
+      <w:r>
+        <w:rPr>
+          <w:color w:val="70AD47" w:themeColor="accent6"/>
+          <w:lang w:val="en-US"/>
+        </w:rPr>
+        <w:t xml:space="preserve"> in the network.</w:t>
+      </w:r>
+      <w:r>
+        <w:rPr>
+          <w:color w:val="70AD47" w:themeColor="accent6"/>
+          <w:lang w:val="en-US"/>
+        </w:rPr>
+        <w:t xml:space="preserve"> These nodes were excluded for the analysis of the network.</w:t>
+      </w:r>
+    </w:p>
+    <w:p>
+      <w:pPr>
+        <w:rPr>
+          <w:color w:val="70AD47" w:themeColor="accent6"/>
+          <w:lang w:val="en-US"/>
+        </w:rPr>
+      </w:pPr>
+      <w:r>
+        <w:rPr>
+          <w:color w:val="70AD47" w:themeColor="accent6"/>
+          <w:lang w:val="en-US"/>
+        </w:rPr>
+        <w:t>Because</w:t>
+      </w:r>
+      <w:r>
+        <w:rPr>
+          <w:color w:val="70AD47" w:themeColor="accent6"/>
+          <w:lang w:val="en-US"/>
+        </w:rPr>
+        <w:t xml:space="preserve"> the network is divided in many connected components and the existence of close but not connected nodes, we decided to </w:t>
+      </w:r>
+      <w:r>
+        <w:rPr>
+          <w:color w:val="70AD47" w:themeColor="accent6"/>
+          <w:lang w:val="en-US"/>
+        </w:rPr>
+        <w:t>make some</w:t>
+      </w:r>
+      <w:r>
+        <w:rPr>
+          <w:color w:val="70AD47" w:themeColor="accent6"/>
+          <w:lang w:val="en-US"/>
+        </w:rPr>
+        <w:t xml:space="preserve"> </w:t>
+      </w:r>
+      <w:r>
+        <w:rPr>
+          <w:color w:val="70AD47" w:themeColor="accent6"/>
+          <w:lang w:val="en-US"/>
+        </w:rPr>
+        <w:t xml:space="preserve">modifications </w:t>
+      </w:r>
+      <w:r>
+        <w:rPr>
+          <w:color w:val="70AD47" w:themeColor="accent6"/>
+          <w:lang w:val="en-US"/>
+        </w:rPr>
+        <w:t>to</w:t>
+      </w:r>
+      <w:r>
+        <w:rPr>
+          <w:color w:val="70AD47" w:themeColor="accent6"/>
+          <w:lang w:val="en-US"/>
+        </w:rPr>
+        <w:t xml:space="preserve"> the network. Nodes w</w:t>
+      </w:r>
+      <w:r>
+        <w:rPr>
+          <w:color w:val="70AD47" w:themeColor="accent6"/>
+          <w:lang w:val="en-US"/>
+        </w:rPr>
+        <w:t>hose</w:t>
+      </w:r>
+      <w:r>
+        <w:rPr>
+          <w:color w:val="70AD47" w:themeColor="accent6"/>
+          <w:lang w:val="en-US"/>
+        </w:rPr>
+        <w:t xml:space="preserve"> </w:t>
+      </w:r>
+      <w:r>
+        <w:rPr>
+          <w:color w:val="70AD47" w:themeColor="accent6"/>
+          <w:lang w:val="en-US"/>
+        </w:rPr>
+        <w:t>spatial distance</w:t>
+      </w:r>
+      <w:r>
+        <w:rPr>
+          <w:color w:val="70AD47" w:themeColor="accent6"/>
+          <w:lang w:val="en-US"/>
+        </w:rPr>
+        <w:t xml:space="preserve"> </w:t>
+      </w:r>
+      <w:r>
+        <w:rPr>
+          <w:color w:val="70AD47" w:themeColor="accent6"/>
+          <w:lang w:val="en-US"/>
+        </w:rPr>
+        <w:t>was</w:t>
+      </w:r>
+      <w:r>
+        <w:rPr>
+          <w:color w:val="70AD47" w:themeColor="accent6"/>
+          <w:lang w:val="en-US"/>
+        </w:rPr>
+        <w:t xml:space="preserve"> less than</w:t>
+      </w:r>
+      <w:r>
+        <w:rPr>
+          <w:color w:val="70AD47" w:themeColor="accent6"/>
+          <w:lang w:val="en-US"/>
+        </w:rPr>
+        <w:t xml:space="preserve"> 300 meters </w:t>
+      </w:r>
+      <w:r>
+        <w:rPr>
+          <w:color w:val="70AD47" w:themeColor="accent6"/>
+          <w:lang w:val="en-US"/>
+        </w:rPr>
+        <w:t>and no path between them exist</w:t>
+      </w:r>
+      <w:r>
+        <w:rPr>
+          <w:color w:val="70AD47" w:themeColor="accent6"/>
+          <w:lang w:val="en-US"/>
+        </w:rPr>
+        <w:t>ed</w:t>
+      </w:r>
+      <w:r>
+        <w:rPr>
+          <w:color w:val="70AD47" w:themeColor="accent6"/>
           <w:lang w:val="en-US"/>
         </w:rPr>
         <w:t xml:space="preserve">, </w:t>
       </w:r>
       <w:r>
         <w:rPr>
-          <w:lang w:val="en-US"/>
-        </w:rPr>
-        <w:t>«</w:t>
-      </w:r>
-      <w:r>
-        <w:rPr>
-          <w:lang w:val="en-US"/>
-        </w:rPr>
-        <w:t>Bern RBS</w:t>
-      </w:r>
-      <w:r>
-        <w:rPr>
-          <w:lang w:val="en-US"/>
-        </w:rPr>
-        <w:t>»</w:t>
-      </w:r>
-      <w:r>
-        <w:rPr>
-          <w:lang w:val="en-US"/>
-        </w:rPr>
-        <w:t xml:space="preserve">). </w:t>
-      </w:r>
-      <w:r>
-        <w:rPr>
-          <w:lang w:val="en-US"/>
-        </w:rPr>
-        <w:t>This leads to the existence of nodes, w</w:t>
-      </w:r>
-      <w:r>
-        <w:rPr>
-          <w:lang w:val="en-US"/>
-        </w:rPr>
-        <w:t>hich are geographically located next to each other, but</w:t>
-      </w:r>
-      <w:r>
-        <w:rPr>
-          <w:lang w:val="en-US"/>
-        </w:rPr>
-        <w:t xml:space="preserve"> </w:t>
-      </w:r>
-      <w:r>
-        <w:rPr>
-          <w:lang w:val="en-US"/>
-        </w:rPr>
-        <w:t>nevertheless</w:t>
-      </w:r>
-      <w:r>
-        <w:rPr>
-          <w:lang w:val="en-US"/>
-        </w:rPr>
-        <w:t xml:space="preserve"> are not connected. </w:t>
-      </w:r>
-      <w:r>
-        <w:rPr>
-          <w:lang w:val="en-US"/>
-        </w:rPr>
-        <w:t xml:space="preserve">The network is divided in 47 connected components, from which the </w:t>
-      </w:r>
-      <w:r>
-        <w:rPr>
-          <w:lang w:val="en-US"/>
-        </w:rPr>
-        <w:t>biggest</w:t>
-      </w:r>
-      <w:r>
-        <w:rPr>
-          <w:lang w:val="en-US"/>
-        </w:rPr>
-        <w:t xml:space="preserve"> connected component includes</w:t>
-      </w:r>
-      <w:r>
-        <w:rPr>
-          <w:lang w:val="en-US"/>
-        </w:rPr>
-        <w:t xml:space="preserve"> 1650 nodes, which is around</w:t>
-      </w:r>
-      <w:r>
-        <w:rPr>
-          <w:lang w:val="en-US"/>
-        </w:rPr>
-        <w:t xml:space="preserve"> 53% </w:t>
-      </w:r>
-      <w:r>
-        <w:rPr>
-          <w:lang w:val="en-US"/>
-        </w:rPr>
-        <w:t>of the whole network</w:t>
-      </w:r>
-      <w:r>
-        <w:rPr>
-          <w:lang w:val="en-US"/>
-        </w:rPr>
-        <w:t>.</w:t>
-      </w:r>
-      <w:r>
-        <w:rPr>
-          <w:lang w:val="en-US"/>
-        </w:rPr>
-        <w:t xml:space="preserve"> There are four nodes, which are not connected to any other node</w:t>
-      </w:r>
-      <w:r>
-        <w:rPr>
-          <w:lang w:val="en-US"/>
-        </w:rPr>
-        <w:t xml:space="preserve"> in the network.</w:t>
-      </w:r>
-      <w:r>
-        <w:rPr>
-          <w:lang w:val="en-US"/>
-        </w:rPr>
-        <w:t xml:space="preserve"> These nodes were excluded for the analysis of the network.</w:t>
-      </w:r>
-    </w:p>
-    <w:p>
-      <w:pPr>
-        <w:rPr>
-          <w:lang w:val="en-US"/>
-        </w:rPr>
-      </w:pPr>
-      <w:r>
-        <w:rPr>
-          <w:lang w:val="en-US"/>
-        </w:rPr>
-        <w:t>Because</w:t>
-      </w:r>
-      <w:r>
-        <w:rPr>
-          <w:lang w:val="en-US"/>
-        </w:rPr>
-        <w:t xml:space="preserve"> the network is divided in many connected components and the existence of close but not connected nodes, we decided to </w:t>
-      </w:r>
-      <w:r>
-        <w:rPr>
-          <w:lang w:val="en-US"/>
-        </w:rPr>
-        <w:t>make some</w:t>
-      </w:r>
-      <w:r>
-        <w:rPr>
-          <w:lang w:val="en-US"/>
-        </w:rPr>
-        <w:t xml:space="preserve"> </w:t>
-      </w:r>
-      <w:r>
-        <w:rPr>
-          <w:lang w:val="en-US"/>
-        </w:rPr>
-        <w:t xml:space="preserve">modifications </w:t>
-      </w:r>
-      <w:r>
-        <w:rPr>
-          <w:lang w:val="en-US"/>
-        </w:rPr>
-        <w:t>to</w:t>
-      </w:r>
-      <w:r>
-        <w:rPr>
-          <w:lang w:val="en-US"/>
-        </w:rPr>
-        <w:t xml:space="preserve"> the network. Nodes w</w:t>
-      </w:r>
-      <w:r>
-        <w:rPr>
-          <w:lang w:val="en-US"/>
-        </w:rPr>
-        <w:t>hose</w:t>
-      </w:r>
-      <w:r>
-        <w:rPr>
-          <w:lang w:val="en-US"/>
-        </w:rPr>
-        <w:t xml:space="preserve"> </w:t>
-      </w:r>
-      <w:r>
-        <w:rPr>
-          <w:lang w:val="en-US"/>
-        </w:rPr>
-        <w:t>spatial distance</w:t>
-      </w:r>
-      <w:r>
-        <w:rPr>
-          <w:lang w:val="en-US"/>
-        </w:rPr>
-        <w:t xml:space="preserve"> </w:t>
-      </w:r>
-      <w:r>
-        <w:rPr>
-          <w:lang w:val="en-US"/>
-        </w:rPr>
-        <w:t>was</w:t>
-      </w:r>
-      <w:r>
-        <w:rPr>
-          <w:lang w:val="en-US"/>
-        </w:rPr>
-        <w:t xml:space="preserve"> less than</w:t>
-      </w:r>
-      <w:r>
-        <w:rPr>
-          <w:lang w:val="en-US"/>
-        </w:rPr>
-        <w:t xml:space="preserve"> 300 meters </w:t>
-      </w:r>
-      <w:r>
-        <w:rPr>
-          <w:lang w:val="en-US"/>
-        </w:rPr>
-        <w:t>and no path between them exist</w:t>
-      </w:r>
-      <w:r>
-        <w:rPr>
-          <w:lang w:val="en-US"/>
-        </w:rPr>
-        <w:t>ed</w:t>
-      </w:r>
-      <w:r>
-        <w:rPr>
-          <w:lang w:val="en-US"/>
-        </w:rPr>
-        <w:t xml:space="preserve">, </w:t>
-      </w:r>
-      <w:r>
-        <w:rPr>
+          <w:color w:val="70AD47" w:themeColor="accent6"/>
           <w:lang w:val="en-US"/>
         </w:rPr>
         <w:t xml:space="preserve">were merged to one node that includes the connections of all the </w:t>
       </w:r>
       <w:r>
         <w:rPr>
+          <w:color w:val="70AD47" w:themeColor="accent6"/>
           <w:lang w:val="en-US"/>
         </w:rPr>
         <w:t>merged</w:t>
       </w:r>
       <w:r>
         <w:rPr>
+          <w:color w:val="70AD47" w:themeColor="accent6"/>
           <w:lang w:val="en-US"/>
         </w:rPr>
         <w:t xml:space="preserve"> nodes. </w:t>
       </w:r>
       <w:r>
         <w:rPr>
+          <w:color w:val="70AD47" w:themeColor="accent6"/>
           <w:lang w:val="en-US"/>
         </w:rPr>
         <w:t xml:space="preserve">This modification relies on the assumption that these nodes belong to the same station or are at least located in </w:t>
       </w:r>
       <w:r>
         <w:rPr>
+          <w:color w:val="70AD47" w:themeColor="accent6"/>
           <w:lang w:val="en-US"/>
         </w:rPr>
         <w:t xml:space="preserve">close </w:t>
       </w:r>
       <w:r>
         <w:rPr>
+          <w:color w:val="70AD47" w:themeColor="accent6"/>
           <w:lang w:val="en-US"/>
         </w:rPr>
         <w:t xml:space="preserve">walking distance. This results in a network with </w:t>
       </w:r>
       <w:r>
         <w:rPr>
+          <w:color w:val="70AD47" w:themeColor="accent6"/>
           <w:lang w:val="en-US"/>
         </w:rPr>
         <w:t xml:space="preserve">3'146 nodes and 3'351 edges. </w:t>
       </w:r>
       <w:r>
         <w:rPr>
+          <w:color w:val="70AD47" w:themeColor="accent6"/>
           <w:lang w:val="en-US"/>
         </w:rPr>
         <w:t>The number of connected components is reduced to five, from which the giant connected component contains 99% of all nodes in the network (3’116/3</w:t>
       </w:r>
       <w:r>
         <w:rPr>
+          <w:color w:val="70AD47" w:themeColor="accent6"/>
           <w:lang w:val="en-US"/>
         </w:rPr>
         <w:t>’</w:t>
       </w:r>
       <w:r>
         <w:rPr>
+          <w:color w:val="70AD47" w:themeColor="accent6"/>
           <w:lang w:val="en-US"/>
         </w:rPr>
         <w:t>146).</w:t>
       </w:r>
       <w:r>
         <w:rPr>
+          <w:color w:val="70AD47" w:themeColor="accent6"/>
           <w:lang w:val="en-US"/>
         </w:rPr>
         <w:t xml:space="preserve"> This new better-connected network can be seen in Figure 3.</w:t>
@@ -1510,11 +1627,13 @@
     <w:p>
       <w:pPr>
         <w:rPr>
-          <w:lang w:val="en-US"/>
-        </w:rPr>
-      </w:pPr>
-      <w:r>
-        <w:rPr>
+          <w:color w:val="70AD47" w:themeColor="accent6"/>
+          <w:lang w:val="en-US"/>
+        </w:rPr>
+      </w:pPr>
+      <w:r>
+        <w:rPr>
+          <w:color w:val="70AD47" w:themeColor="accent6"/>
           <w:lang w:val="en-US"/>
         </w:rPr>
         <w:t>Figure 3: Modified railway network with only 5 connected components.</w:t>
@@ -1523,13 +1642,16 @@
     <w:p>
       <w:pPr>
         <w:rPr>
+          <w:color w:val="70AD47" w:themeColor="accent6"/>
           <w:lang w:val="en-US"/>
         </w:rPr>
       </w:pPr>
       <w:r>
         <w:rPr>
           <w:noProof/>
-        </w:rPr>
+          <w:color w:val="70AD47" w:themeColor="accent6"/>
+        </w:rPr>
+        <w:lastRenderedPageBreak/>
         <w:drawing>
           <wp:inline distT="0" distB="0" distL="0" distR="0" wp14:anchorId="6942951E" wp14:editId="160770B7">
             <wp:extent cx="5757545" cy="3928745"/>
@@ -1581,6 +1703,7 @@
       </w:r>
       <w:r>
         <w:rPr>
+          <w:color w:val="70AD47" w:themeColor="accent6"/>
           <w:lang w:val="en-US"/>
         </w:rPr>
         <w:t xml:space="preserve"> </w:t>
@@ -1589,19 +1712,22 @@
     <w:p>
       <w:pPr>
         <w:rPr>
-          <w:lang w:val="en-US"/>
-        </w:rPr>
-      </w:pPr>
-    </w:p>
-    <w:p>
-      <w:pPr>
-        <w:pStyle w:val="Heading2"/>
-        <w:rPr>
-          <w:lang w:val="en-US"/>
-        </w:rPr>
-      </w:pPr>
-      <w:r>
-        <w:rPr>
+          <w:color w:val="70AD47" w:themeColor="accent6"/>
+          <w:lang w:val="en-US"/>
+        </w:rPr>
+      </w:pPr>
+    </w:p>
+    <w:p>
+      <w:pPr>
+        <w:pStyle w:val="berschrift2"/>
+        <w:rPr>
+          <w:color w:val="70AD47" w:themeColor="accent6"/>
+          <w:lang w:val="en-US"/>
+        </w:rPr>
+      </w:pPr>
+      <w:r>
+        <w:rPr>
+          <w:color w:val="70AD47" w:themeColor="accent6"/>
           <w:lang w:val="en-US"/>
         </w:rPr>
         <w:t>3.3 Characteristics of the Network</w:t>
@@ -1610,147 +1736,155 @@
     <w:p>
       <w:pPr>
         <w:rPr>
-          <w:lang w:val="en-US"/>
-        </w:rPr>
-      </w:pPr>
-      <w:r>
-        <w:rPr>
+          <w:color w:val="70AD47" w:themeColor="accent6"/>
+          <w:lang w:val="en-US"/>
+        </w:rPr>
+      </w:pPr>
+      <w:r>
+        <w:rPr>
+          <w:color w:val="70AD47" w:themeColor="accent6"/>
           <w:lang w:val="en-US"/>
         </w:rPr>
         <w:t xml:space="preserve">The emergence of the Railway network characterizes its degree distribution. There are few nodes with a relatively high degree, which represent the biggest traffic hubs, </w:t>
       </w:r>
       <w:r>
         <w:rPr>
+          <w:color w:val="70AD47" w:themeColor="accent6"/>
           <w:lang w:val="en-US"/>
         </w:rPr>
         <w:t>they</w:t>
       </w:r>
       <w:r>
         <w:rPr>
+          <w:color w:val="70AD47" w:themeColor="accent6"/>
+          <w:lang w:val="en-US"/>
+        </w:rPr>
+        <w:t xml:space="preserve"> are located in the economically most important cities of Switzerland</w:t>
+      </w:r>
+      <w:r>
+        <w:rPr>
+          <w:color w:val="70AD47" w:themeColor="accent6"/>
+          <w:lang w:val="en-US"/>
+        </w:rPr>
+        <w:t xml:space="preserve"> (</w:t>
+      </w:r>
+      <w:proofErr w:type="spellStart"/>
+      <w:r>
+        <w:rPr>
+          <w:color w:val="70AD47" w:themeColor="accent6"/>
+          <w:lang w:val="en-US"/>
+        </w:rPr>
+        <w:t>e.q</w:t>
+      </w:r>
+      <w:proofErr w:type="spellEnd"/>
+      <w:r>
+        <w:rPr>
+          <w:color w:val="70AD47" w:themeColor="accent6"/>
+          <w:lang w:val="en-US"/>
+        </w:rPr>
+        <w:t>. Basel</w:t>
+      </w:r>
+      <w:r>
+        <w:rPr>
+          <w:color w:val="70AD47" w:themeColor="accent6"/>
+          <w:lang w:val="en-US"/>
+        </w:rPr>
+        <w:t>, Bern, Geneva and Zurich</w:t>
+      </w:r>
+      <w:r>
+        <w:rPr>
+          <w:color w:val="70AD47" w:themeColor="accent6"/>
+          <w:lang w:val="en-US"/>
+        </w:rPr>
+        <w:t>)</w:t>
+      </w:r>
+      <w:r>
+        <w:rPr>
+          <w:color w:val="70AD47" w:themeColor="accent6"/>
+          <w:lang w:val="en-US"/>
+        </w:rPr>
+        <w:t xml:space="preserve">. Most nodes do have </w:t>
+      </w:r>
+      <w:r>
+        <w:rPr>
+          <w:color w:val="70AD47" w:themeColor="accent6"/>
+          <w:lang w:val="en-US"/>
+        </w:rPr>
+        <w:t xml:space="preserve">only </w:t>
+      </w:r>
+      <w:r>
+        <w:rPr>
+          <w:color w:val="70AD47" w:themeColor="accent6"/>
+          <w:lang w:val="en-US"/>
+        </w:rPr>
+        <w:t xml:space="preserve">two connections to other stations. </w:t>
+      </w:r>
+      <w:r>
+        <w:rPr>
+          <w:color w:val="70AD47" w:themeColor="accent6"/>
+          <w:lang w:val="en-US"/>
+        </w:rPr>
+        <w:t xml:space="preserve">This follows the characteristic that most </w:t>
+      </w:r>
+      <w:r>
+        <w:rPr>
+          <w:color w:val="70AD47" w:themeColor="accent6"/>
+          <w:lang w:val="en-US"/>
+        </w:rPr>
+        <w:t xml:space="preserve">railway </w:t>
+      </w:r>
+      <w:r>
+        <w:rPr>
+          <w:color w:val="70AD47" w:themeColor="accent6"/>
+          <w:lang w:val="en-US"/>
+        </w:rPr>
+        <w:t xml:space="preserve">lines </w:t>
+      </w:r>
+      <w:r>
+        <w:rPr>
+          <w:color w:val="70AD47" w:themeColor="accent6"/>
+          <w:lang w:val="en-US"/>
+        </w:rPr>
+        <w:t>are going through stations in a sequenced fashion, with some start and end nodes with a degree of one and some connecting stations with a higher degree. The degree distribution can be seen in Figure 4.</w:t>
+      </w:r>
+      <w:r>
+        <w:rPr>
+          <w:color w:val="70AD47" w:themeColor="accent6"/>
+          <w:lang w:val="en-US"/>
+        </w:rPr>
+        <w:t xml:space="preserve"> This also explains the </w:t>
+      </w:r>
+      <w:r>
+        <w:rPr>
+          <w:color w:val="70AD47" w:themeColor="accent6"/>
+          <w:lang w:val="en-US"/>
+        </w:rPr>
+        <w:t>low clustering discovered in the network (C = 0.016).</w:t>
+      </w:r>
+      <w:r>
+        <w:rPr>
+          <w:color w:val="70AD47" w:themeColor="accent6"/>
           <w:lang w:val="en-US"/>
         </w:rPr>
         <w:t xml:space="preserve"> </w:t>
       </w:r>
-      <w:proofErr w:type="gramStart"/>
-      <w:r>
-        <w:rPr>
-          <w:lang w:val="en-US"/>
-        </w:rPr>
-        <w:t>are located in</w:t>
-      </w:r>
-      <w:proofErr w:type="gramEnd"/>
-      <w:r>
-        <w:rPr>
-          <w:lang w:val="en-US"/>
-        </w:rPr>
-        <w:t xml:space="preserve"> the economically most important cities of Switzerland</w:t>
-      </w:r>
-      <w:r>
-        <w:rPr>
-          <w:lang w:val="en-US"/>
-        </w:rPr>
-        <w:t xml:space="preserve"> (</w:t>
-      </w:r>
-      <w:proofErr w:type="spellStart"/>
-      <w:r>
-        <w:rPr>
-          <w:lang w:val="en-US"/>
-        </w:rPr>
-        <w:t>e.q</w:t>
-      </w:r>
-      <w:proofErr w:type="spellEnd"/>
-      <w:r>
-        <w:rPr>
-          <w:lang w:val="en-US"/>
-        </w:rPr>
-        <w:t>. Basel</w:t>
-      </w:r>
-      <w:r>
-        <w:rPr>
-          <w:lang w:val="en-US"/>
-        </w:rPr>
-        <w:t>, Bern, Geneva and Zurich</w:t>
-      </w:r>
-      <w:r>
-        <w:rPr>
-          <w:lang w:val="en-US"/>
-        </w:rPr>
-        <w:t>)</w:t>
-      </w:r>
-      <w:r>
-        <w:rPr>
-          <w:lang w:val="en-US"/>
-        </w:rPr>
-        <w:t xml:space="preserve">. Most nodes do have </w:t>
-      </w:r>
-      <w:r>
-        <w:rPr>
-          <w:lang w:val="en-US"/>
-        </w:rPr>
-        <w:t xml:space="preserve">only </w:t>
-      </w:r>
-      <w:r>
-        <w:rPr>
-          <w:lang w:val="en-US"/>
-        </w:rPr>
-        <w:t xml:space="preserve">two connections to other stations. </w:t>
-      </w:r>
-      <w:r>
-        <w:rPr>
-          <w:lang w:val="en-US"/>
-        </w:rPr>
-        <w:t xml:space="preserve">This follows the characteristic that most </w:t>
-      </w:r>
-      <w:r>
-        <w:rPr>
-          <w:lang w:val="en-US"/>
-        </w:rPr>
-        <w:t xml:space="preserve">railway </w:t>
-      </w:r>
-      <w:r>
-        <w:rPr>
-          <w:lang w:val="en-US"/>
-        </w:rPr>
-        <w:t xml:space="preserve">lines </w:t>
-      </w:r>
-      <w:r>
-        <w:rPr>
-          <w:lang w:val="en-US"/>
-        </w:rPr>
-        <w:t>are going through stations in a sequenced fashion, with some start and end nodes with a degree of one and some connecting stations with a higher degree. The degree distribution can be seen in Figure 4.</w:t>
-      </w:r>
-      <w:r>
-        <w:rPr>
-          <w:lang w:val="en-US"/>
-        </w:rPr>
-        <w:t xml:space="preserve"> This also explains the </w:t>
-      </w:r>
-      <w:r>
-        <w:rPr>
-          <w:lang w:val="en-US"/>
-        </w:rPr>
-        <w:t>low clustering discovered in the network (C = 0.016).</w:t>
-      </w:r>
-      <w:r>
-        <w:rPr>
-          <w:lang w:val="en-US"/>
-        </w:rPr>
-        <w:t xml:space="preserve"> </w:t>
-      </w:r>
-      <w:r>
-        <w:rPr>
+      <w:r>
+        <w:rPr>
+          <w:color w:val="70AD47" w:themeColor="accent6"/>
           <w:lang w:val="en-US"/>
         </w:rPr>
         <w:t>This distribution results in an average degree close to two</w:t>
       </w:r>
       <w:r>
         <w:rPr>
+          <w:color w:val="70AD47" w:themeColor="accent6"/>
           <w:lang w:val="en-US"/>
         </w:rPr>
         <w:t xml:space="preserve"> (&lt;k&gt; = 2.13)</w:t>
       </w:r>
       <w:r>
         <w:rPr>
+          <w:color w:val="70AD47" w:themeColor="accent6"/>
           <w:lang w:val="en-US"/>
         </w:rPr>
         <w:t xml:space="preserve">. </w:t>
@@ -1779,13 +1913,12 @@
         <w:spacing w:after="0" w:line="240" w:lineRule="auto"/>
         <w:rPr>
           <w:rFonts w:ascii="Courier New" w:eastAsia="Times New Roman" w:hAnsi="Courier New" w:cs="Courier New"/>
+          <w:color w:val="70AD47" w:themeColor="accent6"/>
           <w:sz w:val="20"/>
           <w:szCs w:val="20"/>
           <w:lang w:val="en-US"/>
         </w:rPr>
       </w:pPr>
-      <w:bookmarkStart w:id="0" w:name="_GoBack"/>
-      <w:bookmarkEnd w:id="0"/>
     </w:p>
     <w:p>
       <w:pPr>
@@ -1810,6 +1943,7 @@
         <w:spacing w:after="0" w:line="240" w:lineRule="auto"/>
         <w:rPr>
           <w:rFonts w:ascii="Courier New" w:eastAsia="Times New Roman" w:hAnsi="Courier New" w:cs="Courier New"/>
+          <w:color w:val="70AD47" w:themeColor="accent6"/>
           <w:sz w:val="20"/>
           <w:szCs w:val="20"/>
           <w:lang w:val="en-US"/>
@@ -1819,6 +1953,7 @@
       <w:r>
         <w:rPr>
           <w:rFonts w:ascii="Courier New" w:eastAsia="Times New Roman" w:hAnsi="Courier New" w:cs="Courier New"/>
+          <w:color w:val="70AD47" w:themeColor="accent6"/>
           <w:sz w:val="20"/>
           <w:szCs w:val="20"/>
           <w:lang w:val="en-US"/>
@@ -1829,37 +1964,32 @@
       <w:r>
         <w:rPr>
           <w:rFonts w:ascii="Courier New" w:eastAsia="Times New Roman" w:hAnsi="Courier New" w:cs="Courier New"/>
+          <w:color w:val="70AD47" w:themeColor="accent6"/>
           <w:sz w:val="20"/>
           <w:szCs w:val="20"/>
           <w:lang w:val="en-US"/>
         </w:rPr>
-        <w:t>= 0.167</w:t>
-      </w:r>
-      <w:r>
-        <w:rPr>
-          <w:rFonts w:ascii="Courier New" w:eastAsia="Times New Roman" w:hAnsi="Courier New" w:cs="Courier New"/>
-          <w:sz w:val="20"/>
-          <w:szCs w:val="20"/>
-          <w:lang w:val="en-US"/>
-        </w:rPr>
-        <w:t>8</w:t>
-      </w:r>
-    </w:p>
-    <w:p>
-      <w:pPr>
-        <w:rPr>
-          <w:lang w:val="en-US"/>
-        </w:rPr>
-      </w:pPr>
-    </w:p>
-    <w:p>
-      <w:pPr>
-        <w:rPr>
-          <w:lang w:val="en-US"/>
-        </w:rPr>
-      </w:pPr>
-      <w:r>
-        <w:rPr>
+        <w:t>= 0.1678</w:t>
+      </w:r>
+    </w:p>
+    <w:p>
+      <w:pPr>
+        <w:rPr>
+          <w:color w:val="70AD47" w:themeColor="accent6"/>
+          <w:lang w:val="en-US"/>
+        </w:rPr>
+      </w:pPr>
+    </w:p>
+    <w:p>
+      <w:pPr>
+        <w:rPr>
+          <w:color w:val="70AD47" w:themeColor="accent6"/>
+          <w:lang w:val="en-US"/>
+        </w:rPr>
+      </w:pPr>
+      <w:r>
+        <w:rPr>
+          <w:color w:val="70AD47" w:themeColor="accent6"/>
           <w:lang w:val="en-US"/>
         </w:rPr>
         <w:t>Figure 4: Degree distribution of the swiss railway network.</w:t>
@@ -1868,14 +1998,17 @@
     <w:p>
       <w:pPr>
         <w:rPr>
+          <w:color w:val="70AD47" w:themeColor="accent6"/>
           <w:lang w:val="en-US"/>
         </w:rPr>
       </w:pPr>
       <w:r>
         <w:rPr>
           <w:noProof/>
-          <w:lang w:val="en-US"/>
-        </w:rPr>
+          <w:color w:val="70AD47" w:themeColor="accent6"/>
+          <w:lang w:val="en-US"/>
+        </w:rPr>
+        <w:lastRenderedPageBreak/>
         <w:drawing>
           <wp:inline distT="0" distB="0" distL="0" distR="0" wp14:anchorId="08E7E519" wp14:editId="434CA79B">
             <wp:extent cx="5019675" cy="3529330"/>
@@ -1929,18 +2062,21 @@
     <w:p>
       <w:pPr>
         <w:rPr>
-          <w:lang w:val="en-US"/>
-        </w:rPr>
-      </w:pPr>
-    </w:p>
-    <w:p>
-      <w:pPr>
-        <w:rPr>
-          <w:lang w:val="en-US"/>
-        </w:rPr>
-      </w:pPr>
-      <w:r>
-        <w:rPr>
+          <w:color w:val="70AD47" w:themeColor="accent6"/>
+          <w:lang w:val="en-US"/>
+        </w:rPr>
+      </w:pPr>
+    </w:p>
+    <w:p>
+      <w:pPr>
+        <w:rPr>
+          <w:color w:val="70AD47" w:themeColor="accent6"/>
+          <w:lang w:val="en-US"/>
+        </w:rPr>
+      </w:pPr>
+      <w:r>
+        <w:rPr>
+          <w:color w:val="70AD47" w:themeColor="accent6"/>
           <w:lang w:val="en-US"/>
         </w:rPr>
         <w:t>[1]</w:t>
@@ -1949,11 +2085,13 @@
     <w:p>
       <w:pPr>
         <w:rPr>
-          <w:lang w:val="en-US"/>
-        </w:rPr>
-      </w:pPr>
-      <w:r>
-        <w:rPr>
+          <w:color w:val="70AD47" w:themeColor="accent6"/>
+          <w:lang w:val="en-US"/>
+        </w:rPr>
+      </w:pPr>
+      <w:r>
+        <w:rPr>
+          <w:color w:val="70AD47" w:themeColor="accent6"/>
           <w:lang w:val="en-US"/>
         </w:rPr>
         <w:t>https://data.geo.admin.ch/ch.bav.schienennetz/</w:t>
@@ -1962,27 +2100,31 @@
     <w:p>
       <w:pPr>
         <w:rPr>
-          <w:lang w:val="en-US"/>
-        </w:rPr>
-      </w:pPr>
-    </w:p>
-    <w:p>
-      <w:pPr>
-        <w:rPr>
-          <w:lang w:val="en-US"/>
-        </w:rPr>
-      </w:pPr>
-    </w:p>
-    <w:p>
-      <w:pPr>
-        <w:rPr>
-          <w:lang w:val="en-US"/>
-        </w:rPr>
-      </w:pPr>
-    </w:p>
-    <w:p>
-      <w:pPr>
-        <w:rPr>
+          <w:color w:val="70AD47" w:themeColor="accent6"/>
+          <w:lang w:val="en-US"/>
+        </w:rPr>
+      </w:pPr>
+    </w:p>
+    <w:p>
+      <w:pPr>
+        <w:rPr>
+          <w:color w:val="70AD47" w:themeColor="accent6"/>
+          <w:lang w:val="en-US"/>
+        </w:rPr>
+      </w:pPr>
+    </w:p>
+    <w:p>
+      <w:pPr>
+        <w:rPr>
+          <w:color w:val="70AD47" w:themeColor="accent6"/>
+          <w:lang w:val="en-US"/>
+        </w:rPr>
+      </w:pPr>
+    </w:p>
+    <w:p>
+      <w:pPr>
+        <w:rPr>
+          <w:color w:val="70AD47" w:themeColor="accent6"/>
           <w:lang w:val="en-US"/>
         </w:rPr>
       </w:pPr>
@@ -2391,15 +2533,15 @@
     <w:lsdException w:name="Hashtag" w:semiHidden="1" w:unhideWhenUsed="1"/>
     <w:lsdException w:name="Unresolved Mention" w:semiHidden="1" w:unhideWhenUsed="1"/>
   </w:latentStyles>
-  <w:style w:type="paragraph" w:default="1" w:styleId="Normal">
+  <w:style w:type="paragraph" w:default="1" w:styleId="Standard">
     <w:name w:val="Normal"/>
     <w:qFormat/>
   </w:style>
-  <w:style w:type="paragraph" w:styleId="Heading1">
+  <w:style w:type="paragraph" w:styleId="berschrift1">
     <w:name w:val="heading 1"/>
-    <w:basedOn w:val="Normal"/>
-    <w:next w:val="Normal"/>
-    <w:link w:val="Heading1Char"/>
+    <w:basedOn w:val="Standard"/>
+    <w:next w:val="Standard"/>
+    <w:link w:val="berschrift1Zchn"/>
     <w:uiPriority w:val="9"/>
     <w:qFormat/>
     <w:rsid w:val="00341161"/>
@@ -2416,11 +2558,11 @@
       <w:szCs w:val="32"/>
     </w:rPr>
   </w:style>
-  <w:style w:type="paragraph" w:styleId="Heading2">
+  <w:style w:type="paragraph" w:styleId="berschrift2">
     <w:name w:val="heading 2"/>
-    <w:basedOn w:val="Normal"/>
-    <w:next w:val="Normal"/>
-    <w:link w:val="Heading2Char"/>
+    <w:basedOn w:val="Standard"/>
+    <w:next w:val="Standard"/>
+    <w:link w:val="berschrift2Zchn"/>
     <w:uiPriority w:val="9"/>
     <w:unhideWhenUsed/>
     <w:qFormat/>
@@ -2438,13 +2580,13 @@
       <w:szCs w:val="26"/>
     </w:rPr>
   </w:style>
-  <w:style w:type="character" w:default="1" w:styleId="DefaultParagraphFont">
+  <w:style w:type="character" w:default="1" w:styleId="Absatz-Standardschriftart">
     <w:name w:val="Default Paragraph Font"/>
     <w:uiPriority w:val="1"/>
     <w:semiHidden/>
     <w:unhideWhenUsed/>
   </w:style>
-  <w:style w:type="table" w:default="1" w:styleId="TableNormal">
+  <w:style w:type="table" w:default="1" w:styleId="NormaleTabelle">
     <w:name w:val="Normal Table"/>
     <w:uiPriority w:val="99"/>
     <w:semiHidden/>
@@ -2459,16 +2601,16 @@
       </w:tblCellMar>
     </w:tblPr>
   </w:style>
-  <w:style w:type="numbering" w:default="1" w:styleId="NoList">
+  <w:style w:type="numbering" w:default="1" w:styleId="KeineListe">
     <w:name w:val="No List"/>
     <w:uiPriority w:val="99"/>
     <w:semiHidden/>
     <w:unhideWhenUsed/>
   </w:style>
-  <w:style w:type="character" w:customStyle="1" w:styleId="Heading1Char">
-    <w:name w:val="Heading 1 Char"/>
-    <w:basedOn w:val="DefaultParagraphFont"/>
-    <w:link w:val="Heading1"/>
+  <w:style w:type="character" w:customStyle="1" w:styleId="berschrift1Zchn">
+    <w:name w:val="Überschrift 1 Zchn"/>
+    <w:basedOn w:val="Absatz-Standardschriftart"/>
+    <w:link w:val="berschrift1"/>
     <w:uiPriority w:val="9"/>
     <w:rsid w:val="00341161"/>
     <w:rPr>
@@ -2478,9 +2620,9 @@
       <w:szCs w:val="32"/>
     </w:rPr>
   </w:style>
-  <w:style w:type="table" w:styleId="TableGrid">
+  <w:style w:type="table" w:styleId="Tabellenraster">
     <w:name w:val="Table Grid"/>
-    <w:basedOn w:val="TableNormal"/>
+    <w:basedOn w:val="NormaleTabelle"/>
     <w:uiPriority w:val="39"/>
     <w:rsid w:val="00891AA0"/>
     <w:pPr>
@@ -2497,10 +2639,10 @@
       </w:tblBorders>
     </w:tblPr>
   </w:style>
-  <w:style w:type="character" w:customStyle="1" w:styleId="Heading2Char">
-    <w:name w:val="Heading 2 Char"/>
-    <w:basedOn w:val="DefaultParagraphFont"/>
-    <w:link w:val="Heading2"/>
+  <w:style w:type="character" w:customStyle="1" w:styleId="berschrift2Zchn">
+    <w:name w:val="Überschrift 2 Zchn"/>
+    <w:basedOn w:val="Absatz-Standardschriftart"/>
+    <w:link w:val="berschrift2"/>
     <w:uiPriority w:val="9"/>
     <w:rsid w:val="009755D7"/>
     <w:rPr>
@@ -2510,10 +2652,10 @@
       <w:szCs w:val="26"/>
     </w:rPr>
   </w:style>
-  <w:style w:type="paragraph" w:styleId="HTMLPreformatted">
+  <w:style w:type="paragraph" w:styleId="HTMLVorformatiert">
     <w:name w:val="HTML Preformatted"/>
-    <w:basedOn w:val="Normal"/>
-    <w:link w:val="HTMLPreformattedChar"/>
+    <w:basedOn w:val="Standard"/>
+    <w:link w:val="HTMLVorformatiertZchn"/>
     <w:uiPriority w:val="99"/>
     <w:semiHidden/>
     <w:unhideWhenUsed/>
@@ -2546,10 +2688,10 @@
       <w:lang w:val="en-US"/>
     </w:rPr>
   </w:style>
-  <w:style w:type="character" w:customStyle="1" w:styleId="HTMLPreformattedChar">
-    <w:name w:val="HTML Preformatted Char"/>
-    <w:basedOn w:val="DefaultParagraphFont"/>
-    <w:link w:val="HTMLPreformatted"/>
+  <w:style w:type="character" w:customStyle="1" w:styleId="HTMLVorformatiertZchn">
+    <w:name w:val="HTML Vorformatiert Zchn"/>
+    <w:basedOn w:val="Absatz-Standardschriftart"/>
+    <w:link w:val="HTMLVorformatiert"/>
     <w:uiPriority w:val="99"/>
     <w:semiHidden/>
     <w:rsid w:val="0061308E"/>
@@ -2863,7 +3005,7 @@
 </file>
 
 <file path=customXml/itemProps1.xml><?xml version="1.0" encoding="utf-8"?>
-<ds:datastoreItem xmlns:ds="http://schemas.openxmlformats.org/officeDocument/2006/customXml" ds:itemID="{6D53822D-843C-4A06-BD72-F9527DA31572}">
+<ds:datastoreItem xmlns:ds="http://schemas.openxmlformats.org/officeDocument/2006/customXml" ds:itemID="{9EEEBD59-7AC9-BC4C-8F95-B6E26E5FD81A}">
   <ds:schemaRefs>
     <ds:schemaRef ds:uri="http://schemas.openxmlformats.org/officeDocument/2006/bibliography"/>
   </ds:schemaRefs>

</xml_diff>